<commit_message>
Add custom error pages
</commit_message>
<xml_diff>
--- a/doc/Rapport qualité performance.docx
+++ b/doc/Rapport qualité performance.docx
@@ -2,74 +2,1432 @@
 <file path=word/document.xml><?xml version="1.0" encoding="utf-8"?>
 <w:document xmlns:wpc="http://schemas.microsoft.com/office/word/2010/wordprocessingCanvas" xmlns:cx="http://schemas.microsoft.com/office/drawing/2014/chartex" xmlns:cx1="http://schemas.microsoft.com/office/drawing/2015/9/8/chartex" xmlns:cx2="http://schemas.microsoft.com/office/drawing/2015/10/21/chartex" xmlns:cx3="http://schemas.microsoft.com/office/drawing/2016/5/9/chartex" xmlns:cx4="http://schemas.microsoft.com/office/drawing/2016/5/10/chartex" xmlns:cx5="http://schemas.microsoft.com/office/drawing/2016/5/11/chartex" xmlns:cx6="http://schemas.microsoft.com/office/drawing/2016/5/12/chartex" xmlns:cx7="http://schemas.microsoft.com/office/drawing/2016/5/13/chartex" xmlns:cx8="http://schemas.microsoft.com/office/drawing/2016/5/14/chartex" xmlns:mc="http://schemas.openxmlformats.org/markup-compatibility/2006" xmlns:aink="http://schemas.microsoft.com/office/drawing/2016/ink" xmlns:am3d="http://schemas.microsoft.com/office/drawing/2017/model3d" xmlns:o="urn:schemas-microsoft-com:office:office" xmlns:r="http://schemas.openxmlformats.org/officeDocument/2006/relationships" xmlns:m="http://schemas.openxmlformats.org/officeDocument/2006/math" xmlns:v="urn:schemas-microsoft-com:vml" xmlns:wp14="http://schemas.microsoft.com/office/word/2010/wordprocessingDrawing" xmlns:wp="http://schemas.openxmlformats.org/drawingml/2006/wordprocessingDrawing" xmlns:w10="urn:schemas-microsoft-com:office:word" xmlns:w="http://schemas.openxmlformats.org/wordprocessingml/2006/main" xmlns:w14="http://schemas.microsoft.com/office/word/2010/wordml" xmlns:w15="http://schemas.microsoft.com/office/word/2012/wordml" xmlns:w16cex="http://schemas.microsoft.com/office/word/2018/wordml/cex" xmlns:w16cid="http://schemas.microsoft.com/office/word/2016/wordml/cid" xmlns:w16="http://schemas.microsoft.com/office/word/2018/wordml" xmlns:w16se="http://schemas.microsoft.com/office/word/2015/wordml/symex" xmlns:wpg="http://schemas.microsoft.com/office/word/2010/wordprocessingGroup" xmlns:wpi="http://schemas.microsoft.com/office/word/2010/wordprocessingInk" xmlns:wne="http://schemas.microsoft.com/office/word/2006/wordml" xmlns:wps="http://schemas.microsoft.com/office/word/2010/wordprocessingShape" mc:Ignorable="w14 w15 w16se w16cid w16 w16cex wp14">
   <w:body>
-    <w:p>
-      <w:pPr>
-        <w:pStyle w:val="Sansinterligne"/>
-      </w:pPr>
-      <w:r>
-        <w:rPr>
+    <w:sdt>
+      <w:sdtPr>
+        <w:rPr>
+          <w:rFonts w:eastAsiaTheme="minorHAnsi"/>
           <w:sz w:val="2"/>
+          <w:lang w:eastAsia="en-US"/>
+        </w:rPr>
+        <w:id w:val="1339581487"/>
+        <w:docPartObj>
+          <w:docPartGallery w:val="Cover Pages"/>
+          <w:docPartUnique/>
+        </w:docPartObj>
+      </w:sdtPr>
+      <w:sdtEndPr>
+        <w:rPr>
           <w:szCs w:val="2"/>
         </w:rPr>
-        <w:t> </w:t>
-      </w:r>
-    </w:p>
-    <w:p>
-      <w:r>
-        <w:rPr>
-          <w:noProof/>
-        </w:rPr>
-        <w:drawing>
-          <wp:inline distT="0" distB="0" distL="0" distR="0" wp14:anchorId="05B19004" wp14:editId="61093A0F">
-            <wp:extent cx="5638800" cy="1295400"/>
-            <wp:effectExtent l="0" t="0" r="0" b="0"/>
-            <wp:docPr id="4" name="Image 4"/>
-            <wp:cNvGraphicFramePr>
-              <a:graphicFrameLocks xmlns:a="http://schemas.openxmlformats.org/drawingml/2006/main" noChangeAspect="1"/>
-            </wp:cNvGraphicFramePr>
-            <a:graphic xmlns:a="http://schemas.openxmlformats.org/drawingml/2006/main">
-              <a:graphicData uri="http://schemas.openxmlformats.org/drawingml/2006/picture">
-                <pic:pic xmlns:pic="http://schemas.openxmlformats.org/drawingml/2006/picture">
-                  <pic:nvPicPr>
-                    <pic:cNvPr id="0" name="Picture 6"/>
-                    <pic:cNvPicPr>
-                      <a:picLocks noChangeAspect="1" noChangeArrowheads="1"/>
-                    </pic:cNvPicPr>
-                  </pic:nvPicPr>
-                  <pic:blipFill>
-                    <a:blip r:embed="rId11">
-                      <a:extLst>
-                        <a:ext uri="{28A0092B-C50C-407E-A947-70E740481C1C}">
-                          <a14:useLocalDpi xmlns:a14="http://schemas.microsoft.com/office/drawing/2010/main" val="0"/>
-                        </a:ext>
-                      </a:extLst>
-                    </a:blip>
-                    <a:srcRect/>
-                    <a:stretch>
-                      <a:fillRect/>
-                    </a:stretch>
-                  </pic:blipFill>
-                  <pic:spPr bwMode="auto">
-                    <a:xfrm>
-                      <a:off x="0" y="0"/>
-                      <a:ext cx="5638800" cy="1295400"/>
-                    </a:xfrm>
-                    <a:prstGeom prst="rect">
-                      <a:avLst/>
-                    </a:prstGeom>
-                    <a:noFill/>
-                    <a:ln>
-                      <a:noFill/>
-                    </a:ln>
-                  </pic:spPr>
-                </pic:pic>
-              </a:graphicData>
-            </a:graphic>
-          </wp:inline>
-        </w:drawing>
-      </w:r>
-    </w:p>
-    <w:p>
+      </w:sdtEndPr>
+      <w:sdtContent>
+        <w:p>
+          <w:pPr>
+            <w:pStyle w:val="Sansinterligne"/>
+            <w:rPr>
+              <w:sz w:val="2"/>
+            </w:rPr>
+          </w:pPr>
+        </w:p>
+        <w:p>
+          <w:r>
+            <w:rPr>
+              <w:noProof/>
+            </w:rPr>
+            <mc:AlternateContent>
+              <mc:Choice Requires="wps">
+                <w:drawing>
+                  <wp:anchor distT="0" distB="0" distL="114300" distR="114300" simplePos="0" relativeHeight="251661312" behindDoc="0" locked="0" layoutInCell="1" allowOverlap="1" wp14:anchorId="32DA3B62" wp14:editId="7924EC4D">
+                    <wp:simplePos x="0" y="0"/>
+                    <wp:positionH relativeFrom="page">
+                      <wp:align>center</wp:align>
+                    </wp:positionH>
+                    <wp:positionV relativeFrom="margin">
+                      <wp:align>top</wp:align>
+                    </wp:positionV>
+                    <wp:extent cx="5943600" cy="914400"/>
+                    <wp:effectExtent l="0" t="0" r="0" b="3810"/>
+                    <wp:wrapNone/>
+                    <wp:docPr id="62" name="Zone de texte 62"/>
+                    <wp:cNvGraphicFramePr/>
+                    <a:graphic xmlns:a="http://schemas.openxmlformats.org/drawingml/2006/main">
+                      <a:graphicData uri="http://schemas.microsoft.com/office/word/2010/wordprocessingShape">
+                        <wps:wsp>
+                          <wps:cNvSpPr txBox="1"/>
+                          <wps:spPr>
+                            <a:xfrm>
+                              <a:off x="0" y="0"/>
+                              <a:ext cx="5943600" cy="914400"/>
+                            </a:xfrm>
+                            <a:prstGeom prst="rect">
+                              <a:avLst/>
+                            </a:prstGeom>
+                            <a:noFill/>
+                            <a:ln w="6350">
+                              <a:noFill/>
+                            </a:ln>
+                            <a:effectLst/>
+                          </wps:spPr>
+                          <wps:style>
+                            <a:lnRef idx="0">
+                              <a:schemeClr val="accent1"/>
+                            </a:lnRef>
+                            <a:fillRef idx="0">
+                              <a:schemeClr val="accent1"/>
+                            </a:fillRef>
+                            <a:effectRef idx="0">
+                              <a:schemeClr val="accent1"/>
+                            </a:effectRef>
+                            <a:fontRef idx="minor">
+                              <a:schemeClr val="dk1"/>
+                            </a:fontRef>
+                          </wps:style>
+                          <wps:txbx>
+                            <w:txbxContent>
+                              <w:sdt>
+                                <w:sdtPr>
+                                  <w:rPr>
+                                    <w:rFonts w:asciiTheme="majorHAnsi" w:eastAsiaTheme="majorEastAsia" w:hAnsiTheme="majorHAnsi" w:cstheme="majorBidi"/>
+                                    <w:caps/>
+                                    <w:color w:val="8496B0" w:themeColor="text2" w:themeTint="99"/>
+                                    <w:sz w:val="64"/>
+                                    <w:szCs w:val="64"/>
+                                  </w:rPr>
+                                  <w:alias w:val="Titre"/>
+                                  <w:tag w:val=""/>
+                                  <w:id w:val="797192764"/>
+                                  <w:dataBinding w:prefixMappings="xmlns:ns0='http://purl.org/dc/elements/1.1/' xmlns:ns1='http://schemas.openxmlformats.org/package/2006/metadata/core-properties' " w:xpath="/ns1:coreProperties[1]/ns0:title[1]" w:storeItemID="{6C3C8BC8-F283-45AE-878A-BAB7291924A1}"/>
+                                  <w:text/>
+                                </w:sdtPr>
+                                <w:sdtEndPr>
+                                  <w:rPr>
+                                    <w:sz w:val="68"/>
+                                    <w:szCs w:val="68"/>
+                                  </w:rPr>
+                                </w:sdtEndPr>
+                                <w:sdtContent>
+                                  <w:p>
+                                    <w:pPr>
+                                      <w:pStyle w:val="Sansinterligne"/>
+                                      <w:rPr>
+                                        <w:rFonts w:asciiTheme="majorHAnsi" w:eastAsiaTheme="majorEastAsia" w:hAnsiTheme="majorHAnsi" w:cstheme="majorBidi"/>
+                                        <w:caps/>
+                                        <w:color w:val="8496B0" w:themeColor="text2" w:themeTint="99"/>
+                                        <w:sz w:val="68"/>
+                                        <w:szCs w:val="68"/>
+                                      </w:rPr>
+                                    </w:pPr>
+                                    <w:r>
+                                      <w:rPr>
+                                        <w:rFonts w:asciiTheme="majorHAnsi" w:eastAsiaTheme="majorEastAsia" w:hAnsiTheme="majorHAnsi" w:cstheme="majorBidi"/>
+                                        <w:caps/>
+                                        <w:color w:val="8496B0" w:themeColor="text2" w:themeTint="99"/>
+                                        <w:sz w:val="64"/>
+                                        <w:szCs w:val="64"/>
+                                      </w:rPr>
+                                      <w:t>Rapport qualité et performance</w:t>
+                                    </w:r>
+                                  </w:p>
+                                </w:sdtContent>
+                              </w:sdt>
+                              <w:p>
+                                <w:pPr>
+                                  <w:pStyle w:val="Sansinterligne"/>
+                                  <w:spacing w:before="120"/>
+                                  <w:rPr>
+                                    <w:color w:val="4472C4" w:themeColor="accent1"/>
+                                    <w:sz w:val="36"/>
+                                    <w:szCs w:val="36"/>
+                                  </w:rPr>
+                                </w:pPr>
+                                <w:sdt>
+                                  <w:sdtPr>
+                                    <w:rPr>
+                                      <w:color w:val="4472C4" w:themeColor="accent1"/>
+                                      <w:sz w:val="36"/>
+                                      <w:szCs w:val="36"/>
+                                    </w:rPr>
+                                    <w:alias w:val="Sous-titre"/>
+                                    <w:tag w:val=""/>
+                                    <w:id w:val="2021743002"/>
+                                    <w:dataBinding w:prefixMappings="xmlns:ns0='http://purl.org/dc/elements/1.1/' xmlns:ns1='http://schemas.openxmlformats.org/package/2006/metadata/core-properties' " w:xpath="/ns1:coreProperties[1]/ns0:subject[1]" w:storeItemID="{6C3C8BC8-F283-45AE-878A-BAB7291924A1}"/>
+                                    <w:text/>
+                                  </w:sdtPr>
+                                  <w:sdtEndPr/>
+                                  <w:sdtContent>
+                                    <w:proofErr w:type="spellStart"/>
+                                    <w:r>
+                                      <w:rPr>
+                                        <w:color w:val="4472C4" w:themeColor="accent1"/>
+                                        <w:sz w:val="36"/>
+                                        <w:szCs w:val="36"/>
+                                      </w:rPr>
+                                      <w:t>Todo</w:t>
+                                    </w:r>
+                                    <w:proofErr w:type="spellEnd"/>
+                                    <w:r>
+                                      <w:rPr>
+                                        <w:color w:val="4472C4" w:themeColor="accent1"/>
+                                        <w:sz w:val="36"/>
+                                        <w:szCs w:val="36"/>
+                                      </w:rPr>
+                                      <w:t xml:space="preserve"> and Co</w:t>
+                                    </w:r>
+                                  </w:sdtContent>
+                                </w:sdt>
+                                <w:r>
+                                  <w:t xml:space="preserve"> </w:t>
+                                </w:r>
+                              </w:p>
+                              <w:p/>
+                            </w:txbxContent>
+                          </wps:txbx>
+                          <wps:bodyPr rot="0" spcFirstLastPara="0" vertOverflow="overflow" horzOverflow="overflow" vert="horz" wrap="square" lIns="91440" tIns="45720" rIns="91440" bIns="45720" numCol="1" spcCol="0" rtlCol="0" fromWordArt="0" anchor="t" anchorCtr="0" forceAA="0" compatLnSpc="1">
+                            <a:prstTxWarp prst="textNoShape">
+                              <a:avLst/>
+                            </a:prstTxWarp>
+                            <a:spAutoFit/>
+                          </wps:bodyPr>
+                        </wps:wsp>
+                      </a:graphicData>
+                    </a:graphic>
+                    <wp14:sizeRelH relativeFrom="page">
+                      <wp14:pctWidth>76500</wp14:pctWidth>
+                    </wp14:sizeRelH>
+                  </wp:anchor>
+                </w:drawing>
+              </mc:Choice>
+              <mc:Fallback>
+                <w:pict>
+                  <v:shapetype w14:anchorId="32DA3B62" id="_x0000_t202" coordsize="21600,21600" o:spt="202" path="m,l,21600r21600,l21600,xe">
+                    <v:stroke joinstyle="miter"/>
+                    <v:path gradientshapeok="t" o:connecttype="rect"/>
+                  </v:shapetype>
+                  <v:shape id="Zone de texte 62" o:spid="_x0000_s1026" type="#_x0000_t202" style="position:absolute;margin-left:0;margin-top:0;width:468pt;height:1in;z-index:251661312;visibility:visible;mso-wrap-style:square;mso-width-percent:765;mso-wrap-distance-left:9pt;mso-wrap-distance-top:0;mso-wrap-distance-right:9pt;mso-wrap-distance-bottom:0;mso-position-horizontal:center;mso-position-horizontal-relative:page;mso-position-vertical:top;mso-position-vertical-relative:margin;mso-width-percent:765;mso-width-relative:page;v-text-anchor:top" o:gfxdata="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" filled="f" stroked="f" strokeweight=".5pt">
+                    <v:textbox style="mso-fit-shape-to-text:t">
+                      <w:txbxContent>
+                        <w:sdt>
+                          <w:sdtPr>
+                            <w:rPr>
+                              <w:rFonts w:asciiTheme="majorHAnsi" w:eastAsiaTheme="majorEastAsia" w:hAnsiTheme="majorHAnsi" w:cstheme="majorBidi"/>
+                              <w:caps/>
+                              <w:color w:val="8496B0" w:themeColor="text2" w:themeTint="99"/>
+                              <w:sz w:val="64"/>
+                              <w:szCs w:val="64"/>
+                            </w:rPr>
+                            <w:alias w:val="Titre"/>
+                            <w:tag w:val=""/>
+                            <w:id w:val="797192764"/>
+                            <w:dataBinding w:prefixMappings="xmlns:ns0='http://purl.org/dc/elements/1.1/' xmlns:ns1='http://schemas.openxmlformats.org/package/2006/metadata/core-properties' " w:xpath="/ns1:coreProperties[1]/ns0:title[1]" w:storeItemID="{6C3C8BC8-F283-45AE-878A-BAB7291924A1}"/>
+                            <w:text/>
+                          </w:sdtPr>
+                          <w:sdtEndPr>
+                            <w:rPr>
+                              <w:sz w:val="68"/>
+                              <w:szCs w:val="68"/>
+                            </w:rPr>
+                          </w:sdtEndPr>
+                          <w:sdtContent>
+                            <w:p>
+                              <w:pPr>
+                                <w:pStyle w:val="Sansinterligne"/>
+                                <w:rPr>
+                                  <w:rFonts w:asciiTheme="majorHAnsi" w:eastAsiaTheme="majorEastAsia" w:hAnsiTheme="majorHAnsi" w:cstheme="majorBidi"/>
+                                  <w:caps/>
+                                  <w:color w:val="8496B0" w:themeColor="text2" w:themeTint="99"/>
+                                  <w:sz w:val="68"/>
+                                  <w:szCs w:val="68"/>
+                                </w:rPr>
+                              </w:pPr>
+                              <w:r>
+                                <w:rPr>
+                                  <w:rFonts w:asciiTheme="majorHAnsi" w:eastAsiaTheme="majorEastAsia" w:hAnsiTheme="majorHAnsi" w:cstheme="majorBidi"/>
+                                  <w:caps/>
+                                  <w:color w:val="8496B0" w:themeColor="text2" w:themeTint="99"/>
+                                  <w:sz w:val="64"/>
+                                  <w:szCs w:val="64"/>
+                                </w:rPr>
+                                <w:t>Rapport qualité et performance</w:t>
+                              </w:r>
+                            </w:p>
+                          </w:sdtContent>
+                        </w:sdt>
+                        <w:p>
+                          <w:pPr>
+                            <w:pStyle w:val="Sansinterligne"/>
+                            <w:spacing w:before="120"/>
+                            <w:rPr>
+                              <w:color w:val="4472C4" w:themeColor="accent1"/>
+                              <w:sz w:val="36"/>
+                              <w:szCs w:val="36"/>
+                            </w:rPr>
+                          </w:pPr>
+                          <w:sdt>
+                            <w:sdtPr>
+                              <w:rPr>
+                                <w:color w:val="4472C4" w:themeColor="accent1"/>
+                                <w:sz w:val="36"/>
+                                <w:szCs w:val="36"/>
+                              </w:rPr>
+                              <w:alias w:val="Sous-titre"/>
+                              <w:tag w:val=""/>
+                              <w:id w:val="2021743002"/>
+                              <w:dataBinding w:prefixMappings="xmlns:ns0='http://purl.org/dc/elements/1.1/' xmlns:ns1='http://schemas.openxmlformats.org/package/2006/metadata/core-properties' " w:xpath="/ns1:coreProperties[1]/ns0:subject[1]" w:storeItemID="{6C3C8BC8-F283-45AE-878A-BAB7291924A1}"/>
+                              <w:text/>
+                            </w:sdtPr>
+                            <w:sdtEndPr/>
+                            <w:sdtContent>
+                              <w:proofErr w:type="spellStart"/>
+                              <w:r>
+                                <w:rPr>
+                                  <w:color w:val="4472C4" w:themeColor="accent1"/>
+                                  <w:sz w:val="36"/>
+                                  <w:szCs w:val="36"/>
+                                </w:rPr>
+                                <w:t>Todo</w:t>
+                              </w:r>
+                              <w:proofErr w:type="spellEnd"/>
+                              <w:r>
+                                <w:rPr>
+                                  <w:color w:val="4472C4" w:themeColor="accent1"/>
+                                  <w:sz w:val="36"/>
+                                  <w:szCs w:val="36"/>
+                                </w:rPr>
+                                <w:t xml:space="preserve"> and Co</w:t>
+                              </w:r>
+                            </w:sdtContent>
+                          </w:sdt>
+                          <w:r>
+                            <w:t xml:space="preserve"> </w:t>
+                          </w:r>
+                        </w:p>
+                        <w:p/>
+                      </w:txbxContent>
+                    </v:textbox>
+                    <w10:wrap anchorx="page" anchory="margin"/>
+                  </v:shape>
+                </w:pict>
+              </mc:Fallback>
+            </mc:AlternateContent>
+          </w:r>
+          <w:r>
+            <w:rPr>
+              <w:noProof/>
+              <w:color w:val="4472C4" w:themeColor="accent1"/>
+              <w:sz w:val="36"/>
+              <w:szCs w:val="36"/>
+            </w:rPr>
+            <mc:AlternateContent>
+              <mc:Choice Requires="wpg">
+                <w:drawing>
+                  <wp:anchor distT="0" distB="0" distL="114300" distR="114300" simplePos="0" relativeHeight="251660288" behindDoc="1" locked="0" layoutInCell="1" allowOverlap="1" wp14:anchorId="188A2DAD" wp14:editId="08070850">
+                    <wp:simplePos x="0" y="0"/>
+                    <mc:AlternateContent>
+                      <mc:Choice Requires="wp14">
+                        <wp:positionH relativeFrom="page">
+                          <wp14:pctPosHOffset>22000</wp14:pctPosHOffset>
+                        </wp:positionH>
+                      </mc:Choice>
+                      <mc:Fallback>
+                        <wp:positionH relativeFrom="page">
+                          <wp:posOffset>1663065</wp:posOffset>
+                        </wp:positionH>
+                      </mc:Fallback>
+                    </mc:AlternateContent>
+                    <mc:AlternateContent>
+                      <mc:Choice Requires="wp14">
+                        <wp:positionV relativeFrom="page">
+                          <wp14:pctPosVOffset>30000</wp14:pctPosVOffset>
+                        </wp:positionV>
+                      </mc:Choice>
+                      <mc:Fallback>
+                        <wp:positionV relativeFrom="page">
+                          <wp:posOffset>3207385</wp:posOffset>
+                        </wp:positionV>
+                      </mc:Fallback>
+                    </mc:AlternateContent>
+                    <wp:extent cx="5494369" cy="5696712"/>
+                    <wp:effectExtent l="0" t="0" r="0" b="3175"/>
+                    <wp:wrapNone/>
+                    <wp:docPr id="63" name="Groupe 2"/>
+                    <wp:cNvGraphicFramePr>
+                      <a:graphicFrameLocks xmlns:a="http://schemas.openxmlformats.org/drawingml/2006/main" noChangeAspect="1"/>
+                    </wp:cNvGraphicFramePr>
+                    <a:graphic xmlns:a="http://schemas.openxmlformats.org/drawingml/2006/main">
+                      <a:graphicData uri="http://schemas.microsoft.com/office/word/2010/wordprocessingGroup">
+                        <wpg:wgp>
+                          <wpg:cNvGrpSpPr>
+                            <a:grpSpLocks noChangeAspect="1"/>
+                          </wpg:cNvGrpSpPr>
+                          <wpg:grpSpPr>
+                            <a:xfrm>
+                              <a:off x="0" y="0"/>
+                              <a:ext cx="5494369" cy="5696712"/>
+                              <a:chOff x="0" y="0"/>
+                              <a:chExt cx="4329113" cy="4491038"/>
+                            </a:xfrm>
+                            <a:solidFill>
+                              <a:schemeClr val="tx2">
+                                <a:lumMod val="60000"/>
+                                <a:lumOff val="40000"/>
+                              </a:schemeClr>
+                            </a:solidFill>
+                          </wpg:grpSpPr>
+                          <wps:wsp>
+                            <wps:cNvPr id="64" name="Forme libre 64"/>
+                            <wps:cNvSpPr>
+                              <a:spLocks/>
+                            </wps:cNvSpPr>
+                            <wps:spPr bwMode="auto">
+                              <a:xfrm>
+                                <a:off x="1501775" y="0"/>
+                                <a:ext cx="2827338" cy="2835275"/>
+                              </a:xfrm>
+                              <a:custGeom>
+                                <a:avLst/>
+                                <a:gdLst>
+                                  <a:gd name="T0" fmla="*/ 4 w 1781"/>
+                                  <a:gd name="T1" fmla="*/ 1786 h 1786"/>
+                                  <a:gd name="T2" fmla="*/ 0 w 1781"/>
+                                  <a:gd name="T3" fmla="*/ 1782 h 1786"/>
+                                  <a:gd name="T4" fmla="*/ 1776 w 1781"/>
+                                  <a:gd name="T5" fmla="*/ 0 h 1786"/>
+                                  <a:gd name="T6" fmla="*/ 1781 w 1781"/>
+                                  <a:gd name="T7" fmla="*/ 5 h 1786"/>
+                                  <a:gd name="T8" fmla="*/ 4 w 1781"/>
+                                  <a:gd name="T9" fmla="*/ 1786 h 1786"/>
+                                </a:gdLst>
+                                <a:ahLst/>
+                                <a:cxnLst>
+                                  <a:cxn ang="0">
+                                    <a:pos x="T0" y="T1"/>
+                                  </a:cxn>
+                                  <a:cxn ang="0">
+                                    <a:pos x="T2" y="T3"/>
+                                  </a:cxn>
+                                  <a:cxn ang="0">
+                                    <a:pos x="T4" y="T5"/>
+                                  </a:cxn>
+                                  <a:cxn ang="0">
+                                    <a:pos x="T6" y="T7"/>
+                                  </a:cxn>
+                                  <a:cxn ang="0">
+                                    <a:pos x="T8" y="T9"/>
+                                  </a:cxn>
+                                </a:cxnLst>
+                                <a:rect l="0" t="0" r="r" b="b"/>
+                                <a:pathLst>
+                                  <a:path w="1781" h="1786">
+                                    <a:moveTo>
+                                      <a:pt x="4" y="1786"/>
+                                    </a:moveTo>
+                                    <a:lnTo>
+                                      <a:pt x="0" y="1782"/>
+                                    </a:lnTo>
+                                    <a:lnTo>
+                                      <a:pt x="1776" y="0"/>
+                                    </a:lnTo>
+                                    <a:lnTo>
+                                      <a:pt x="1781" y="5"/>
+                                    </a:lnTo>
+                                    <a:lnTo>
+                                      <a:pt x="4" y="1786"/>
+                                    </a:lnTo>
+                                    <a:close/>
+                                  </a:path>
+                                </a:pathLst>
+                              </a:custGeom>
+                              <a:grpFill/>
+                              <a:ln>
+                                <a:noFill/>
+                              </a:ln>
+                              <a:extLst>
+                                <a:ext uri="{91240B29-F687-4F45-9708-019B960494DF}">
+                                  <a14:hiddenLine xmlns:a14="http://schemas.microsoft.com/office/drawing/2010/main" w="9525">
+                                    <a:solidFill>
+                                      <a:srgbClr val="000000"/>
+                                    </a:solidFill>
+                                    <a:round/>
+                                    <a:headEnd/>
+                                    <a:tailEnd/>
+                                  </a14:hiddenLine>
+                                </a:ext>
+                              </a:extLst>
+                            </wps:spPr>
+                            <wps:bodyPr vert="horz" wrap="square" lIns="91440" tIns="45720" rIns="91440" bIns="45720" numCol="1" anchor="t" anchorCtr="0" compatLnSpc="1">
+                              <a:prstTxWarp prst="textNoShape">
+                                <a:avLst/>
+                              </a:prstTxWarp>
+                            </wps:bodyPr>
+                          </wps:wsp>
+                          <wps:wsp>
+                            <wps:cNvPr id="65" name="Forme libre 65"/>
+                            <wps:cNvSpPr>
+                              <a:spLocks/>
+                            </wps:cNvSpPr>
+                            <wps:spPr bwMode="auto">
+                              <a:xfrm>
+                                <a:off x="782637" y="227013"/>
+                                <a:ext cx="3546475" cy="3546475"/>
+                              </a:xfrm>
+                              <a:custGeom>
+                                <a:avLst/>
+                                <a:gdLst>
+                                  <a:gd name="T0" fmla="*/ 5 w 2234"/>
+                                  <a:gd name="T1" fmla="*/ 2234 h 2234"/>
+                                  <a:gd name="T2" fmla="*/ 0 w 2234"/>
+                                  <a:gd name="T3" fmla="*/ 2229 h 2234"/>
+                                  <a:gd name="T4" fmla="*/ 2229 w 2234"/>
+                                  <a:gd name="T5" fmla="*/ 0 h 2234"/>
+                                  <a:gd name="T6" fmla="*/ 2234 w 2234"/>
+                                  <a:gd name="T7" fmla="*/ 5 h 2234"/>
+                                  <a:gd name="T8" fmla="*/ 5 w 2234"/>
+                                  <a:gd name="T9" fmla="*/ 2234 h 2234"/>
+                                </a:gdLst>
+                                <a:ahLst/>
+                                <a:cxnLst>
+                                  <a:cxn ang="0">
+                                    <a:pos x="T0" y="T1"/>
+                                  </a:cxn>
+                                  <a:cxn ang="0">
+                                    <a:pos x="T2" y="T3"/>
+                                  </a:cxn>
+                                  <a:cxn ang="0">
+                                    <a:pos x="T4" y="T5"/>
+                                  </a:cxn>
+                                  <a:cxn ang="0">
+                                    <a:pos x="T6" y="T7"/>
+                                  </a:cxn>
+                                  <a:cxn ang="0">
+                                    <a:pos x="T8" y="T9"/>
+                                  </a:cxn>
+                                </a:cxnLst>
+                                <a:rect l="0" t="0" r="r" b="b"/>
+                                <a:pathLst>
+                                  <a:path w="2234" h="2234">
+                                    <a:moveTo>
+                                      <a:pt x="5" y="2234"/>
+                                    </a:moveTo>
+                                    <a:lnTo>
+                                      <a:pt x="0" y="2229"/>
+                                    </a:lnTo>
+                                    <a:lnTo>
+                                      <a:pt x="2229" y="0"/>
+                                    </a:lnTo>
+                                    <a:lnTo>
+                                      <a:pt x="2234" y="5"/>
+                                    </a:lnTo>
+                                    <a:lnTo>
+                                      <a:pt x="5" y="2234"/>
+                                    </a:lnTo>
+                                    <a:close/>
+                                  </a:path>
+                                </a:pathLst>
+                              </a:custGeom>
+                              <a:grpFill/>
+                              <a:ln>
+                                <a:noFill/>
+                              </a:ln>
+                              <a:extLst>
+                                <a:ext uri="{91240B29-F687-4F45-9708-019B960494DF}">
+                                  <a14:hiddenLine xmlns:a14="http://schemas.microsoft.com/office/drawing/2010/main" w="9525">
+                                    <a:solidFill>
+                                      <a:srgbClr val="000000"/>
+                                    </a:solidFill>
+                                    <a:round/>
+                                    <a:headEnd/>
+                                    <a:tailEnd/>
+                                  </a14:hiddenLine>
+                                </a:ext>
+                              </a:extLst>
+                            </wps:spPr>
+                            <wps:bodyPr vert="horz" wrap="square" lIns="91440" tIns="45720" rIns="91440" bIns="45720" numCol="1" anchor="t" anchorCtr="0" compatLnSpc="1">
+                              <a:prstTxWarp prst="textNoShape">
+                                <a:avLst/>
+                              </a:prstTxWarp>
+                            </wps:bodyPr>
+                          </wps:wsp>
+                          <wps:wsp>
+                            <wps:cNvPr id="66" name="Forme libre 66"/>
+                            <wps:cNvSpPr>
+                              <a:spLocks/>
+                            </wps:cNvSpPr>
+                            <wps:spPr bwMode="auto">
+                              <a:xfrm>
+                                <a:off x="841375" y="109538"/>
+                                <a:ext cx="3487738" cy="3487738"/>
+                              </a:xfrm>
+                              <a:custGeom>
+                                <a:avLst/>
+                                <a:gdLst>
+                                  <a:gd name="T0" fmla="*/ 9 w 2197"/>
+                                  <a:gd name="T1" fmla="*/ 2197 h 2197"/>
+                                  <a:gd name="T2" fmla="*/ 0 w 2197"/>
+                                  <a:gd name="T3" fmla="*/ 2193 h 2197"/>
+                                  <a:gd name="T4" fmla="*/ 2188 w 2197"/>
+                                  <a:gd name="T5" fmla="*/ 0 h 2197"/>
+                                  <a:gd name="T6" fmla="*/ 2197 w 2197"/>
+                                  <a:gd name="T7" fmla="*/ 10 h 2197"/>
+                                  <a:gd name="T8" fmla="*/ 9 w 2197"/>
+                                  <a:gd name="T9" fmla="*/ 2197 h 2197"/>
+                                </a:gdLst>
+                                <a:ahLst/>
+                                <a:cxnLst>
+                                  <a:cxn ang="0">
+                                    <a:pos x="T0" y="T1"/>
+                                  </a:cxn>
+                                  <a:cxn ang="0">
+                                    <a:pos x="T2" y="T3"/>
+                                  </a:cxn>
+                                  <a:cxn ang="0">
+                                    <a:pos x="T4" y="T5"/>
+                                  </a:cxn>
+                                  <a:cxn ang="0">
+                                    <a:pos x="T6" y="T7"/>
+                                  </a:cxn>
+                                  <a:cxn ang="0">
+                                    <a:pos x="T8" y="T9"/>
+                                  </a:cxn>
+                                </a:cxnLst>
+                                <a:rect l="0" t="0" r="r" b="b"/>
+                                <a:pathLst>
+                                  <a:path w="2197" h="2197">
+                                    <a:moveTo>
+                                      <a:pt x="9" y="2197"/>
+                                    </a:moveTo>
+                                    <a:lnTo>
+                                      <a:pt x="0" y="2193"/>
+                                    </a:lnTo>
+                                    <a:lnTo>
+                                      <a:pt x="2188" y="0"/>
+                                    </a:lnTo>
+                                    <a:lnTo>
+                                      <a:pt x="2197" y="10"/>
+                                    </a:lnTo>
+                                    <a:lnTo>
+                                      <a:pt x="9" y="2197"/>
+                                    </a:lnTo>
+                                    <a:close/>
+                                  </a:path>
+                                </a:pathLst>
+                              </a:custGeom>
+                              <a:grpFill/>
+                              <a:ln>
+                                <a:noFill/>
+                              </a:ln>
+                              <a:extLst>
+                                <a:ext uri="{91240B29-F687-4F45-9708-019B960494DF}">
+                                  <a14:hiddenLine xmlns:a14="http://schemas.microsoft.com/office/drawing/2010/main" w="9525">
+                                    <a:solidFill>
+                                      <a:srgbClr val="000000"/>
+                                    </a:solidFill>
+                                    <a:round/>
+                                    <a:headEnd/>
+                                    <a:tailEnd/>
+                                  </a14:hiddenLine>
+                                </a:ext>
+                              </a:extLst>
+                            </wps:spPr>
+                            <wps:bodyPr vert="horz" wrap="square" lIns="91440" tIns="45720" rIns="91440" bIns="45720" numCol="1" anchor="t" anchorCtr="0" compatLnSpc="1">
+                              <a:prstTxWarp prst="textNoShape">
+                                <a:avLst/>
+                              </a:prstTxWarp>
+                            </wps:bodyPr>
+                          </wps:wsp>
+                          <wps:wsp>
+                            <wps:cNvPr id="67" name="Forme libre 67"/>
+                            <wps:cNvSpPr>
+                              <a:spLocks/>
+                            </wps:cNvSpPr>
+                            <wps:spPr bwMode="auto">
+                              <a:xfrm>
+                                <a:off x="1216025" y="498475"/>
+                                <a:ext cx="3113088" cy="3121025"/>
+                              </a:xfrm>
+                              <a:custGeom>
+                                <a:avLst/>
+                                <a:gdLst>
+                                  <a:gd name="T0" fmla="*/ 9 w 1961"/>
+                                  <a:gd name="T1" fmla="*/ 1966 h 1966"/>
+                                  <a:gd name="T2" fmla="*/ 0 w 1961"/>
+                                  <a:gd name="T3" fmla="*/ 1957 h 1966"/>
+                                  <a:gd name="T4" fmla="*/ 1952 w 1961"/>
+                                  <a:gd name="T5" fmla="*/ 0 h 1966"/>
+                                  <a:gd name="T6" fmla="*/ 1961 w 1961"/>
+                                  <a:gd name="T7" fmla="*/ 9 h 1966"/>
+                                  <a:gd name="T8" fmla="*/ 9 w 1961"/>
+                                  <a:gd name="T9" fmla="*/ 1966 h 1966"/>
+                                </a:gdLst>
+                                <a:ahLst/>
+                                <a:cxnLst>
+                                  <a:cxn ang="0">
+                                    <a:pos x="T0" y="T1"/>
+                                  </a:cxn>
+                                  <a:cxn ang="0">
+                                    <a:pos x="T2" y="T3"/>
+                                  </a:cxn>
+                                  <a:cxn ang="0">
+                                    <a:pos x="T4" y="T5"/>
+                                  </a:cxn>
+                                  <a:cxn ang="0">
+                                    <a:pos x="T6" y="T7"/>
+                                  </a:cxn>
+                                  <a:cxn ang="0">
+                                    <a:pos x="T8" y="T9"/>
+                                  </a:cxn>
+                                </a:cxnLst>
+                                <a:rect l="0" t="0" r="r" b="b"/>
+                                <a:pathLst>
+                                  <a:path w="1961" h="1966">
+                                    <a:moveTo>
+                                      <a:pt x="9" y="1966"/>
+                                    </a:moveTo>
+                                    <a:lnTo>
+                                      <a:pt x="0" y="1957"/>
+                                    </a:lnTo>
+                                    <a:lnTo>
+                                      <a:pt x="1952" y="0"/>
+                                    </a:lnTo>
+                                    <a:lnTo>
+                                      <a:pt x="1961" y="9"/>
+                                    </a:lnTo>
+                                    <a:lnTo>
+                                      <a:pt x="9" y="1966"/>
+                                    </a:lnTo>
+                                    <a:close/>
+                                  </a:path>
+                                </a:pathLst>
+                              </a:custGeom>
+                              <a:grpFill/>
+                              <a:ln>
+                                <a:noFill/>
+                              </a:ln>
+                              <a:extLst>
+                                <a:ext uri="{91240B29-F687-4F45-9708-019B960494DF}">
+                                  <a14:hiddenLine xmlns:a14="http://schemas.microsoft.com/office/drawing/2010/main" w="9525">
+                                    <a:solidFill>
+                                      <a:srgbClr val="000000"/>
+                                    </a:solidFill>
+                                    <a:round/>
+                                    <a:headEnd/>
+                                    <a:tailEnd/>
+                                  </a14:hiddenLine>
+                                </a:ext>
+                              </a:extLst>
+                            </wps:spPr>
+                            <wps:bodyPr vert="horz" wrap="square" lIns="91440" tIns="45720" rIns="91440" bIns="45720" numCol="1" anchor="t" anchorCtr="0" compatLnSpc="1">
+                              <a:prstTxWarp prst="textNoShape">
+                                <a:avLst/>
+                              </a:prstTxWarp>
+                            </wps:bodyPr>
+                          </wps:wsp>
+                          <wps:wsp>
+                            <wps:cNvPr id="68" name="Forme libre 68"/>
+                            <wps:cNvSpPr>
+                              <a:spLocks/>
+                            </wps:cNvSpPr>
+                            <wps:spPr bwMode="auto">
+                              <a:xfrm>
+                                <a:off x="0" y="153988"/>
+                                <a:ext cx="4329113" cy="4337050"/>
+                              </a:xfrm>
+                              <a:custGeom>
+                                <a:avLst/>
+                                <a:gdLst>
+                                  <a:gd name="T0" fmla="*/ 0 w 2727"/>
+                                  <a:gd name="T1" fmla="*/ 2732 h 2732"/>
+                                  <a:gd name="T2" fmla="*/ 0 w 2727"/>
+                                  <a:gd name="T3" fmla="*/ 2728 h 2732"/>
+                                  <a:gd name="T4" fmla="*/ 2722 w 2727"/>
+                                  <a:gd name="T5" fmla="*/ 0 h 2732"/>
+                                  <a:gd name="T6" fmla="*/ 2727 w 2727"/>
+                                  <a:gd name="T7" fmla="*/ 5 h 2732"/>
+                                  <a:gd name="T8" fmla="*/ 0 w 2727"/>
+                                  <a:gd name="T9" fmla="*/ 2732 h 2732"/>
+                                </a:gdLst>
+                                <a:ahLst/>
+                                <a:cxnLst>
+                                  <a:cxn ang="0">
+                                    <a:pos x="T0" y="T1"/>
+                                  </a:cxn>
+                                  <a:cxn ang="0">
+                                    <a:pos x="T2" y="T3"/>
+                                  </a:cxn>
+                                  <a:cxn ang="0">
+                                    <a:pos x="T4" y="T5"/>
+                                  </a:cxn>
+                                  <a:cxn ang="0">
+                                    <a:pos x="T6" y="T7"/>
+                                  </a:cxn>
+                                  <a:cxn ang="0">
+                                    <a:pos x="T8" y="T9"/>
+                                  </a:cxn>
+                                </a:cxnLst>
+                                <a:rect l="0" t="0" r="r" b="b"/>
+                                <a:pathLst>
+                                  <a:path w="2727" h="2732">
+                                    <a:moveTo>
+                                      <a:pt x="0" y="2732"/>
+                                    </a:moveTo>
+                                    <a:lnTo>
+                                      <a:pt x="0" y="2728"/>
+                                    </a:lnTo>
+                                    <a:lnTo>
+                                      <a:pt x="2722" y="0"/>
+                                    </a:lnTo>
+                                    <a:lnTo>
+                                      <a:pt x="2727" y="5"/>
+                                    </a:lnTo>
+                                    <a:lnTo>
+                                      <a:pt x="0" y="2732"/>
+                                    </a:lnTo>
+                                    <a:close/>
+                                  </a:path>
+                                </a:pathLst>
+                              </a:custGeom>
+                              <a:grpFill/>
+                              <a:ln>
+                                <a:noFill/>
+                              </a:ln>
+                              <a:extLst>
+                                <a:ext uri="{91240B29-F687-4F45-9708-019B960494DF}">
+                                  <a14:hiddenLine xmlns:a14="http://schemas.microsoft.com/office/drawing/2010/main" w="9525">
+                                    <a:solidFill>
+                                      <a:srgbClr val="000000"/>
+                                    </a:solidFill>
+                                    <a:round/>
+                                    <a:headEnd/>
+                                    <a:tailEnd/>
+                                  </a14:hiddenLine>
+                                </a:ext>
+                              </a:extLst>
+                            </wps:spPr>
+                            <wps:bodyPr vert="horz" wrap="square" lIns="91440" tIns="45720" rIns="91440" bIns="45720" numCol="1" anchor="t" anchorCtr="0" compatLnSpc="1">
+                              <a:prstTxWarp prst="textNoShape">
+                                <a:avLst/>
+                              </a:prstTxWarp>
+                            </wps:bodyPr>
+                          </wps:wsp>
+                        </wpg:wgp>
+                      </a:graphicData>
+                    </a:graphic>
+                    <wp14:sizeRelH relativeFrom="page">
+                      <wp14:pctWidth>70600</wp14:pctWidth>
+                    </wp14:sizeRelH>
+                    <wp14:sizeRelV relativeFrom="page">
+                      <wp14:pctHeight>56600</wp14:pctHeight>
+                    </wp14:sizeRelV>
+                  </wp:anchor>
+                </w:drawing>
+              </mc:Choice>
+              <mc:Fallback xmlns:w16sdtdh="http://schemas.microsoft.com/office/word/2020/wordml/sdtdatahash">
+                <w:pict>
+                  <v:group w14:anchorId="03F62552" id="Groupe 2" o:spid="_x0000_s1026" style="position:absolute;margin-left:0;margin-top:0;width:432.65pt;height:448.55pt;z-index:-251656192;mso-width-percent:706;mso-height-percent:566;mso-left-percent:220;mso-top-percent:300;mso-position-horizontal-relative:page;mso-position-vertical-relative:page;mso-width-percent:706;mso-height-percent:566;mso-left-percent:220;mso-top-percent:300" coordsize="43291,44910" o:gfxdata="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">
+                    <o:lock v:ext="edit" aspectratio="t"/>
+                    <v:shape id="Forme libre 64" o:spid="_x0000_s1027" style="position:absolute;left:15017;width:28274;height:28352;visibility:visible;mso-wrap-style:square;v-text-anchor:top" coordsize="1781,1786" o:gfxdata="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" path="m4,1786l,1782,1776,r5,5l4,1786xe" filled="f" stroked="f">
+                      <v:path arrowok="t" o:connecttype="custom" o:connectlocs="6350,2835275;0,2828925;2819400,0;2827338,7938;6350,2835275" o:connectangles="0,0,0,0,0"/>
+                    </v:shape>
+                    <v:shape id="Forme libre 65" o:spid="_x0000_s1028" style="position:absolute;left:7826;top:2270;width:35465;height:35464;visibility:visible;mso-wrap-style:square;v-text-anchor:top" coordsize="2234,2234" o:gfxdata="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" path="m5,2234l,2229,2229,r5,5l5,2234xe" filled="f" stroked="f">
+                      <v:path arrowok="t" o:connecttype="custom" o:connectlocs="7938,3546475;0,3538538;3538538,0;3546475,7938;7938,3546475" o:connectangles="0,0,0,0,0"/>
+                    </v:shape>
+                    <v:shape id="Forme libre 66" o:spid="_x0000_s1029" style="position:absolute;left:8413;top:1095;width:34878;height:34877;visibility:visible;mso-wrap-style:square;v-text-anchor:top" coordsize="2197,2197" o:gfxdata="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" path="m9,2197l,2193,2188,r9,10l9,2197xe" filled="f" stroked="f">
+                      <v:path arrowok="t" o:connecttype="custom" o:connectlocs="14288,3487738;0,3481388;3473450,0;3487738,15875;14288,3487738" o:connectangles="0,0,0,0,0"/>
+                    </v:shape>
+                    <v:shape id="Forme libre 67" o:spid="_x0000_s1030" style="position:absolute;left:12160;top:4984;width:31131;height:31211;visibility:visible;mso-wrap-style:square;v-text-anchor:top" coordsize="1961,1966" o:gfxdata="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" path="m9,1966l,1957,1952,r9,9l9,1966xe" filled="f" stroked="f">
+                      <v:path arrowok="t" o:connecttype="custom" o:connectlocs="14288,3121025;0,3106738;3098800,0;3113088,14288;14288,3121025" o:connectangles="0,0,0,0,0"/>
+                    </v:shape>
+                    <v:shape id="Forme libre 68" o:spid="_x0000_s1031" style="position:absolute;top:1539;width:43291;height:43371;visibility:visible;mso-wrap-style:square;v-text-anchor:top" coordsize="2727,2732" o:gfxdata="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" path="m,2732r,-4l2722,r5,5l,2732xe" filled="f" stroked="f">
+                      <v:path arrowok="t" o:connecttype="custom" o:connectlocs="0,4337050;0,4330700;4321175,0;4329113,7938;0,4337050" o:connectangles="0,0,0,0,0"/>
+                    </v:shape>
+                    <w10:wrap anchorx="page" anchory="page"/>
+                  </v:group>
+                </w:pict>
+              </mc:Fallback>
+            </mc:AlternateContent>
+          </w:r>
+          <w:r>
+            <w:rPr>
+              <w:noProof/>
+            </w:rPr>
+            <mc:AlternateContent>
+              <mc:Choice Requires="wps">
+                <w:drawing>
+                  <wp:anchor distT="0" distB="0" distL="114300" distR="114300" simplePos="0" relativeHeight="251659264" behindDoc="0" locked="0" layoutInCell="1" allowOverlap="1" wp14:anchorId="10D69CF6" wp14:editId="1450502D">
+                    <wp:simplePos x="0" y="0"/>
+                    <wp:positionH relativeFrom="page">
+                      <wp:align>center</wp:align>
+                    </wp:positionH>
+                    <wp:positionV relativeFrom="margin">
+                      <wp:align>bottom</wp:align>
+                    </wp:positionV>
+                    <wp:extent cx="5943600" cy="374904"/>
+                    <wp:effectExtent l="0" t="0" r="0" b="2540"/>
+                    <wp:wrapNone/>
+                    <wp:docPr id="69" name="Zone de texte 69"/>
+                    <wp:cNvGraphicFramePr/>
+                    <a:graphic xmlns:a="http://schemas.openxmlformats.org/drawingml/2006/main">
+                      <a:graphicData uri="http://schemas.microsoft.com/office/word/2010/wordprocessingShape">
+                        <wps:wsp>
+                          <wps:cNvSpPr txBox="1"/>
+                          <wps:spPr>
+                            <a:xfrm>
+                              <a:off x="0" y="0"/>
+                              <a:ext cx="5943600" cy="374904"/>
+                            </a:xfrm>
+                            <a:prstGeom prst="rect">
+                              <a:avLst/>
+                            </a:prstGeom>
+                            <a:noFill/>
+                            <a:ln w="6350">
+                              <a:noFill/>
+                            </a:ln>
+                            <a:effectLst/>
+                          </wps:spPr>
+                          <wps:style>
+                            <a:lnRef idx="0">
+                              <a:schemeClr val="accent1"/>
+                            </a:lnRef>
+                            <a:fillRef idx="0">
+                              <a:schemeClr val="accent1"/>
+                            </a:fillRef>
+                            <a:effectRef idx="0">
+                              <a:schemeClr val="accent1"/>
+                            </a:effectRef>
+                            <a:fontRef idx="minor">
+                              <a:schemeClr val="dk1"/>
+                            </a:fontRef>
+                          </wps:style>
+                          <wps:txbx>
+                            <w:txbxContent>
+                              <w:p>
+                                <w:pPr>
+                                  <w:pStyle w:val="Sansinterligne"/>
+                                  <w:jc w:val="right"/>
+                                  <w:rPr>
+                                    <w:color w:val="4472C4" w:themeColor="accent1"/>
+                                    <w:sz w:val="36"/>
+                                    <w:szCs w:val="36"/>
+                                  </w:rPr>
+                                </w:pPr>
+                                <w:sdt>
+                                  <w:sdtPr>
+                                    <w:rPr>
+                                      <w:color w:val="4472C4" w:themeColor="accent1"/>
+                                      <w:sz w:val="36"/>
+                                      <w:szCs w:val="36"/>
+                                    </w:rPr>
+                                    <w:alias w:val="École"/>
+                                    <w:tag w:val="École"/>
+                                    <w:id w:val="1850680582"/>
+                                    <w:dataBinding w:prefixMappings="xmlns:ns0='http://schemas.openxmlformats.org/officeDocument/2006/extended-properties' " w:xpath="/ns0:Properties[1]/ns0:Company[1]" w:storeItemID="{6668398D-A668-4E3E-A5EB-62B293D839F1}"/>
+                                    <w:text/>
+                                  </w:sdtPr>
+                                  <w:sdtEndPr/>
+                                  <w:sdtContent>
+                                    <w:proofErr w:type="gramStart"/>
+                                    <w:r>
+                                      <w:rPr>
+                                        <w:color w:val="4472C4" w:themeColor="accent1"/>
+                                        <w:sz w:val="36"/>
+                                        <w:szCs w:val="36"/>
+                                      </w:rPr>
+                                      <w:t>Florian  LEBOUL</w:t>
+                                    </w:r>
+                                    <w:proofErr w:type="gramEnd"/>
+                                  </w:sdtContent>
+                                </w:sdt>
+                              </w:p>
+                              <w:sdt>
+                                <w:sdtPr>
+                                  <w:rPr>
+                                    <w:color w:val="4472C4" w:themeColor="accent1"/>
+                                    <w:sz w:val="36"/>
+                                    <w:szCs w:val="36"/>
+                                  </w:rPr>
+                                  <w:alias w:val="Cours"/>
+                                  <w:tag w:val="Cours"/>
+                                  <w:id w:val="1717703537"/>
+                                  <w:dataBinding w:prefixMappings="xmlns:ns0='http://purl.org/dc/elements/1.1/' xmlns:ns1='http://schemas.openxmlformats.org/package/2006/metadata/core-properties' " w:xpath="/ns1:coreProperties[1]/ns1:category[1]" w:storeItemID="{6C3C8BC8-F283-45AE-878A-BAB7291924A1}"/>
+                                  <w:text/>
+                                </w:sdtPr>
+                                <w:sdtEndPr/>
+                                <w:sdtContent>
+                                  <w:p>
+                                    <w:pPr>
+                                      <w:pStyle w:val="Sansinterligne"/>
+                                      <w:jc w:val="right"/>
+                                      <w:rPr>
+                                        <w:color w:val="4472C4" w:themeColor="accent1"/>
+                                        <w:sz w:val="36"/>
+                                        <w:szCs w:val="36"/>
+                                      </w:rPr>
+                                    </w:pPr>
+                                    <w:proofErr w:type="spellStart"/>
+                                    <w:r>
+                                      <w:rPr>
+                                        <w:color w:val="4472C4" w:themeColor="accent1"/>
+                                        <w:sz w:val="36"/>
+                                        <w:szCs w:val="36"/>
+                                      </w:rPr>
+                                      <w:t>Openclassroom</w:t>
+                                    </w:r>
+                                    <w:proofErr w:type="spellEnd"/>
+                                    <w:r>
+                                      <w:rPr>
+                                        <w:color w:val="4472C4" w:themeColor="accent1"/>
+                                        <w:sz w:val="36"/>
+                                        <w:szCs w:val="36"/>
+                                      </w:rPr>
+                                      <w:t xml:space="preserve"> Projet 8</w:t>
+                                    </w:r>
+                                  </w:p>
+                                </w:sdtContent>
+                              </w:sdt>
+                            </w:txbxContent>
+                          </wps:txbx>
+                          <wps:bodyPr rot="0" spcFirstLastPara="0" vertOverflow="overflow" horzOverflow="overflow" vert="horz" wrap="square" lIns="0" tIns="0" rIns="0" bIns="0" numCol="1" spcCol="0" rtlCol="0" fromWordArt="0" anchor="b" anchorCtr="0" forceAA="0" compatLnSpc="1">
+                            <a:prstTxWarp prst="textNoShape">
+                              <a:avLst/>
+                            </a:prstTxWarp>
+                            <a:spAutoFit/>
+                          </wps:bodyPr>
+                        </wps:wsp>
+                      </a:graphicData>
+                    </a:graphic>
+                    <wp14:sizeRelH relativeFrom="page">
+                      <wp14:pctWidth>76500</wp14:pctWidth>
+                    </wp14:sizeRelH>
+                    <wp14:sizeRelV relativeFrom="margin">
+                      <wp14:pctHeight>0</wp14:pctHeight>
+                    </wp14:sizeRelV>
+                  </wp:anchor>
+                </w:drawing>
+              </mc:Choice>
+              <mc:Fallback>
+                <w:pict>
+                  <v:shape w14:anchorId="10D69CF6" id="Zone de texte 69" o:spid="_x0000_s1027" type="#_x0000_t202" style="position:absolute;margin-left:0;margin-top:0;width:468pt;height:29.5pt;z-index:251659264;visibility:visible;mso-wrap-style:square;mso-width-percent:765;mso-height-percent:0;mso-wrap-distance-left:9pt;mso-wrap-distance-top:0;mso-wrap-distance-right:9pt;mso-wrap-distance-bottom:0;mso-position-horizontal:center;mso-position-horizontal-relative:page;mso-position-vertical:bottom;mso-position-vertical-relative:margin;mso-width-percent:765;mso-height-percent:0;mso-width-relative:page;mso-height-relative:margin;v-text-anchor:bottom" o:gfxdata="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" filled="f" stroked="f" strokeweight=".5pt">
+                    <v:textbox style="mso-fit-shape-to-text:t" inset="0,0,0,0">
+                      <w:txbxContent>
+                        <w:p>
+                          <w:pPr>
+                            <w:pStyle w:val="Sansinterligne"/>
+                            <w:jc w:val="right"/>
+                            <w:rPr>
+                              <w:color w:val="4472C4" w:themeColor="accent1"/>
+                              <w:sz w:val="36"/>
+                              <w:szCs w:val="36"/>
+                            </w:rPr>
+                          </w:pPr>
+                          <w:sdt>
+                            <w:sdtPr>
+                              <w:rPr>
+                                <w:color w:val="4472C4" w:themeColor="accent1"/>
+                                <w:sz w:val="36"/>
+                                <w:szCs w:val="36"/>
+                              </w:rPr>
+                              <w:alias w:val="École"/>
+                              <w:tag w:val="École"/>
+                              <w:id w:val="1850680582"/>
+                              <w:dataBinding w:prefixMappings="xmlns:ns0='http://schemas.openxmlformats.org/officeDocument/2006/extended-properties' " w:xpath="/ns0:Properties[1]/ns0:Company[1]" w:storeItemID="{6668398D-A668-4E3E-A5EB-62B293D839F1}"/>
+                              <w:text/>
+                            </w:sdtPr>
+                            <w:sdtEndPr/>
+                            <w:sdtContent>
+                              <w:proofErr w:type="gramStart"/>
+                              <w:r>
+                                <w:rPr>
+                                  <w:color w:val="4472C4" w:themeColor="accent1"/>
+                                  <w:sz w:val="36"/>
+                                  <w:szCs w:val="36"/>
+                                </w:rPr>
+                                <w:t>Florian  LEBOUL</w:t>
+                              </w:r>
+                              <w:proofErr w:type="gramEnd"/>
+                            </w:sdtContent>
+                          </w:sdt>
+                        </w:p>
+                        <w:sdt>
+                          <w:sdtPr>
+                            <w:rPr>
+                              <w:color w:val="4472C4" w:themeColor="accent1"/>
+                              <w:sz w:val="36"/>
+                              <w:szCs w:val="36"/>
+                            </w:rPr>
+                            <w:alias w:val="Cours"/>
+                            <w:tag w:val="Cours"/>
+                            <w:id w:val="1717703537"/>
+                            <w:dataBinding w:prefixMappings="xmlns:ns0='http://purl.org/dc/elements/1.1/' xmlns:ns1='http://schemas.openxmlformats.org/package/2006/metadata/core-properties' " w:xpath="/ns1:coreProperties[1]/ns1:category[1]" w:storeItemID="{6C3C8BC8-F283-45AE-878A-BAB7291924A1}"/>
+                            <w:text/>
+                          </w:sdtPr>
+                          <w:sdtEndPr/>
+                          <w:sdtContent>
+                            <w:p>
+                              <w:pPr>
+                                <w:pStyle w:val="Sansinterligne"/>
+                                <w:jc w:val="right"/>
+                                <w:rPr>
+                                  <w:color w:val="4472C4" w:themeColor="accent1"/>
+                                  <w:sz w:val="36"/>
+                                  <w:szCs w:val="36"/>
+                                </w:rPr>
+                              </w:pPr>
+                              <w:proofErr w:type="spellStart"/>
+                              <w:r>
+                                <w:rPr>
+                                  <w:color w:val="4472C4" w:themeColor="accent1"/>
+                                  <w:sz w:val="36"/>
+                                  <w:szCs w:val="36"/>
+                                </w:rPr>
+                                <w:t>Openclassroom</w:t>
+                              </w:r>
+                              <w:proofErr w:type="spellEnd"/>
+                              <w:r>
+                                <w:rPr>
+                                  <w:color w:val="4472C4" w:themeColor="accent1"/>
+                                  <w:sz w:val="36"/>
+                                  <w:szCs w:val="36"/>
+                                </w:rPr>
+                                <w:t xml:space="preserve"> Projet 8</w:t>
+                              </w:r>
+                            </w:p>
+                          </w:sdtContent>
+                        </w:sdt>
+                      </w:txbxContent>
+                    </v:textbox>
+                    <w10:wrap anchorx="page" anchory="margin"/>
+                  </v:shape>
+                </w:pict>
+              </mc:Fallback>
+            </mc:AlternateContent>
+          </w:r>
+        </w:p>
+        <w:p>
+          <w:pPr>
+            <w:rPr>
+              <w:sz w:val="2"/>
+              <w:szCs w:val="2"/>
+            </w:rPr>
+          </w:pPr>
+          <w:r>
+            <w:rPr>
+              <w:sz w:val="2"/>
+              <w:szCs w:val="2"/>
+            </w:rPr>
+            <w:br w:type="page"/>
+          </w:r>
+        </w:p>
+      </w:sdtContent>
+    </w:sdt>
+    <w:sdt>
+      <w:sdtPr>
+        <w:rPr>
+          <w:rFonts w:asciiTheme="minorHAnsi" w:eastAsiaTheme="minorHAnsi" w:hAnsiTheme="minorHAnsi" w:cstheme="minorBidi"/>
+          <w:color w:val="auto"/>
+          <w:sz w:val="22"/>
+          <w:szCs w:val="22"/>
+          <w:lang w:eastAsia="en-US"/>
+        </w:rPr>
+        <w:id w:val="1419442585"/>
+        <w:docPartObj>
+          <w:docPartGallery w:val="Table of Contents"/>
+          <w:docPartUnique/>
+        </w:docPartObj>
+      </w:sdtPr>
+      <w:sdtEndPr>
+        <w:rPr>
+          <w:b/>
+          <w:bCs/>
+        </w:rPr>
+      </w:sdtEndPr>
+      <w:sdtContent>
+        <w:p>
+          <w:pPr>
+            <w:pStyle w:val="En-ttedetabledesmatires"/>
+          </w:pPr>
+          <w:r>
+            <w:t>Table des matières</w:t>
+          </w:r>
+        </w:p>
+        <w:p>
+          <w:pPr>
+            <w:pStyle w:val="TM1"/>
+            <w:tabs>
+              <w:tab w:val="right" w:leader="dot" w:pos="9062"/>
+            </w:tabs>
+            <w:rPr>
+              <w:rFonts w:eastAsiaTheme="minorEastAsia"/>
+              <w:noProof/>
+              <w:lang w:eastAsia="fr-FR"/>
+            </w:rPr>
+          </w:pPr>
+          <w:r>
+            <w:fldChar w:fldCharType="begin"/>
+          </w:r>
+          <w:r>
+            <w:instrText xml:space="preserve"> TOC \o "1-3" \h \z \u </w:instrText>
+          </w:r>
+          <w:r>
+            <w:fldChar w:fldCharType="separate"/>
+          </w:r>
+          <w:hyperlink w:anchor="_Toc88309044" w:history="1">
+            <w:r>
+              <w:rPr>
+                <w:rStyle w:val="Lienhypertexte"/>
+                <w:noProof/>
+              </w:rPr>
+              <w:t>I-</w:t>
+            </w:r>
+            <w:r>
+              <w:rPr>
+                <w:rStyle w:val="Lienhypertexte"/>
+                <w:rFonts w:ascii="Times New Roman" w:hAnsi="Times New Roman" w:cs="Times New Roman"/>
+                <w:noProof/>
+              </w:rPr>
+              <w:t xml:space="preserve">                  </w:t>
+            </w:r>
+            <w:r>
+              <w:rPr>
+                <w:rStyle w:val="Lienhypertexte"/>
+                <w:noProof/>
+              </w:rPr>
+              <w:t>Suivi de qualité</w:t>
+            </w:r>
+            <w:r>
+              <w:rPr>
+                <w:noProof/>
+                <w:webHidden/>
+              </w:rPr>
+              <w:tab/>
+            </w:r>
+            <w:r>
+              <w:rPr>
+                <w:noProof/>
+                <w:webHidden/>
+              </w:rPr>
+              <w:fldChar w:fldCharType="begin"/>
+            </w:r>
+            <w:r>
+              <w:rPr>
+                <w:noProof/>
+                <w:webHidden/>
+              </w:rPr>
+              <w:instrText xml:space="preserve"> PAGEREF _Toc88309044 \h </w:instrText>
+            </w:r>
+            <w:r>
+              <w:rPr>
+                <w:noProof/>
+                <w:webHidden/>
+              </w:rPr>
+            </w:r>
+            <w:r>
+              <w:rPr>
+                <w:noProof/>
+                <w:webHidden/>
+              </w:rPr>
+              <w:fldChar w:fldCharType="separate"/>
+            </w:r>
+            <w:r>
+              <w:rPr>
+                <w:noProof/>
+                <w:webHidden/>
+              </w:rPr>
+              <w:t>2</w:t>
+            </w:r>
+            <w:r>
+              <w:rPr>
+                <w:noProof/>
+                <w:webHidden/>
+              </w:rPr>
+              <w:fldChar w:fldCharType="end"/>
+            </w:r>
+          </w:hyperlink>
+        </w:p>
+        <w:p>
+          <w:pPr>
+            <w:pStyle w:val="TM1"/>
+            <w:tabs>
+              <w:tab w:val="right" w:leader="dot" w:pos="9062"/>
+            </w:tabs>
+            <w:rPr>
+              <w:rFonts w:eastAsiaTheme="minorEastAsia"/>
+              <w:noProof/>
+              <w:lang w:eastAsia="fr-FR"/>
+            </w:rPr>
+          </w:pPr>
+          <w:hyperlink w:anchor="_Toc88309045" w:history="1">
+            <w:r>
+              <w:rPr>
+                <w:rStyle w:val="Lienhypertexte"/>
+                <w:noProof/>
+              </w:rPr>
+              <w:t>II-</w:t>
+            </w:r>
+            <w:r>
+              <w:rPr>
+                <w:rStyle w:val="Lienhypertexte"/>
+                <w:rFonts w:ascii="Times New Roman" w:hAnsi="Times New Roman" w:cs="Times New Roman"/>
+                <w:noProof/>
+              </w:rPr>
+              <w:t xml:space="preserve">                </w:t>
+            </w:r>
+            <w:r>
+              <w:rPr>
+                <w:rStyle w:val="Lienhypertexte"/>
+                <w:noProof/>
+              </w:rPr>
+              <w:t>Etude de la dette technique</w:t>
+            </w:r>
+            <w:r>
+              <w:rPr>
+                <w:noProof/>
+                <w:webHidden/>
+              </w:rPr>
+              <w:tab/>
+            </w:r>
+            <w:r>
+              <w:rPr>
+                <w:noProof/>
+                <w:webHidden/>
+              </w:rPr>
+              <w:fldChar w:fldCharType="begin"/>
+            </w:r>
+            <w:r>
+              <w:rPr>
+                <w:noProof/>
+                <w:webHidden/>
+              </w:rPr>
+              <w:instrText xml:space="preserve"> PAGEREF _Toc88309045 \h </w:instrText>
+            </w:r>
+            <w:r>
+              <w:rPr>
+                <w:noProof/>
+                <w:webHidden/>
+              </w:rPr>
+            </w:r>
+            <w:r>
+              <w:rPr>
+                <w:noProof/>
+                <w:webHidden/>
+              </w:rPr>
+              <w:fldChar w:fldCharType="separate"/>
+            </w:r>
+            <w:r>
+              <w:rPr>
+                <w:noProof/>
+                <w:webHidden/>
+              </w:rPr>
+              <w:t>4</w:t>
+            </w:r>
+            <w:r>
+              <w:rPr>
+                <w:noProof/>
+                <w:webHidden/>
+              </w:rPr>
+              <w:fldChar w:fldCharType="end"/>
+            </w:r>
+          </w:hyperlink>
+        </w:p>
+        <w:p>
+          <w:pPr>
+            <w:pStyle w:val="TM1"/>
+            <w:tabs>
+              <w:tab w:val="right" w:leader="dot" w:pos="9062"/>
+            </w:tabs>
+            <w:rPr>
+              <w:rFonts w:eastAsiaTheme="minorEastAsia"/>
+              <w:noProof/>
+              <w:lang w:eastAsia="fr-FR"/>
+            </w:rPr>
+          </w:pPr>
+          <w:hyperlink w:anchor="_Toc88309046" w:history="1">
+            <w:r>
+              <w:rPr>
+                <w:rStyle w:val="Lienhypertexte"/>
+                <w:noProof/>
+              </w:rPr>
+              <w:t>III-</w:t>
+            </w:r>
+            <w:r>
+              <w:rPr>
+                <w:rStyle w:val="Lienhypertexte"/>
+                <w:rFonts w:ascii="Times New Roman" w:hAnsi="Times New Roman" w:cs="Times New Roman"/>
+                <w:noProof/>
+              </w:rPr>
+              <w:t xml:space="preserve">             </w:t>
+            </w:r>
+            <w:r>
+              <w:rPr>
+                <w:rStyle w:val="Lienhypertexte"/>
+                <w:noProof/>
+              </w:rPr>
+              <w:t>Suivi des performances</w:t>
+            </w:r>
+            <w:r>
+              <w:rPr>
+                <w:noProof/>
+                <w:webHidden/>
+              </w:rPr>
+              <w:tab/>
+            </w:r>
+            <w:r>
+              <w:rPr>
+                <w:noProof/>
+                <w:webHidden/>
+              </w:rPr>
+              <w:fldChar w:fldCharType="begin"/>
+            </w:r>
+            <w:r>
+              <w:rPr>
+                <w:noProof/>
+                <w:webHidden/>
+              </w:rPr>
+              <w:instrText xml:space="preserve"> PAGEREF _Toc88309046 \h </w:instrText>
+            </w:r>
+            <w:r>
+              <w:rPr>
+                <w:noProof/>
+                <w:webHidden/>
+              </w:rPr>
+            </w:r>
+            <w:r>
+              <w:rPr>
+                <w:noProof/>
+                <w:webHidden/>
+              </w:rPr>
+              <w:fldChar w:fldCharType="separate"/>
+            </w:r>
+            <w:r>
+              <w:rPr>
+                <w:noProof/>
+                <w:webHidden/>
+              </w:rPr>
+              <w:t>5</w:t>
+            </w:r>
+            <w:r>
+              <w:rPr>
+                <w:noProof/>
+                <w:webHidden/>
+              </w:rPr>
+              <w:fldChar w:fldCharType="end"/>
+            </w:r>
+          </w:hyperlink>
+        </w:p>
+        <w:p>
+          <w:r>
+            <w:rPr>
+              <w:b/>
+              <w:bCs/>
+            </w:rPr>
+            <w:fldChar w:fldCharType="end"/>
+          </w:r>
+        </w:p>
+      </w:sdtContent>
+    </w:sdt>
+    <w:p>
+      <w:pPr>
+        <w:pStyle w:val="Titre1"/>
+        <w:ind w:left="1080" w:hanging="720"/>
+      </w:pPr>
       <w:r>
         <w:rPr>
           <w:rFonts w:ascii="Calibri" w:hAnsi="Calibri" w:cs="Calibri"/>
@@ -77,137 +1435,8 @@
         </w:rPr>
         <w:br w:type="page"/>
       </w:r>
-      <w:r>
-        <w:lastRenderedPageBreak/>
-        <w:t> </w:t>
-      </w:r>
-    </w:p>
-    <w:p>
-      <w:pPr>
-        <w:spacing w:after="0" w:line="240" w:lineRule="auto"/>
-        <w:rPr>
-          <w:rFonts w:ascii="Times New Roman" w:hAnsi="Times New Roman" w:cs="Times New Roman"/>
-          <w:sz w:val="24"/>
-          <w:szCs w:val="24"/>
-          <w:lang w:eastAsia="fr-FR"/>
-        </w:rPr>
-      </w:pPr>
-      <w:r>
-        <w:rPr>
-          <w:rFonts w:ascii="Times New Roman" w:hAnsi="Times New Roman" w:cs="Times New Roman"/>
-          <w:sz w:val="24"/>
-          <w:szCs w:val="24"/>
-          <w:lang w:eastAsia="fr-FR"/>
-        </w:rPr>
-        <w:br w:type="textWrapping" w:clear="all"/>
-      </w:r>
-    </w:p>
-    <w:p>
-      <w:pPr>
-        <w:pStyle w:val="En-ttedetabledesmatires"/>
-      </w:pPr>
-      <w:r>
-        <w:t>Table des matières</w:t>
-      </w:r>
-    </w:p>
-    <w:p>
-      <w:pPr>
-        <w:pStyle w:val="TM1"/>
-      </w:pPr>
-      <w:hyperlink w:anchor="_Toc87264757" w:history="1">
-        <w:r>
-          <w:rPr>
-            <w:rStyle w:val="Lienhypertexte"/>
-          </w:rPr>
-          <w:t>I-       Suivi de qualité</w:t>
-        </w:r>
-        <w:r>
-          <w:rPr>
-            <w:rStyle w:val="Lienhypertexte"/>
-            <w:vanish/>
-          </w:rPr>
-          <w:t>. 2</w:t>
-        </w:r>
-      </w:hyperlink>
-    </w:p>
-    <w:p>
-      <w:pPr>
-        <w:pStyle w:val="TM2"/>
-      </w:pPr>
-      <w:hyperlink w:anchor="_Toc87264758" w:history="1">
-        <w:r>
-          <w:rPr>
-            <w:rStyle w:val="Lienhypertexte"/>
-          </w:rPr>
-          <w:t>1-      Outils mis en place</w:t>
-        </w:r>
-        <w:r>
-          <w:rPr>
-            <w:rStyle w:val="Lienhypertexte"/>
-            <w:vanish/>
-          </w:rPr>
-          <w:t>. 2</w:t>
-        </w:r>
-      </w:hyperlink>
-    </w:p>
-    <w:p>
-      <w:pPr>
-        <w:pStyle w:val="TM1"/>
-      </w:pPr>
-      <w:hyperlink w:anchor="_Toc87264759" w:history="1">
-        <w:r>
-          <w:rPr>
-            <w:rStyle w:val="Lienhypertexte"/>
-          </w:rPr>
-          <w:t>II-     Etude de la dette technique</w:t>
-        </w:r>
-        <w:r>
-          <w:rPr>
-            <w:rStyle w:val="Lienhypertexte"/>
-            <w:vanish/>
-          </w:rPr>
-          <w:t>. 3</w:t>
-        </w:r>
-      </w:hyperlink>
-    </w:p>
-    <w:p>
-      <w:pPr>
-        <w:pStyle w:val="TM1"/>
-      </w:pPr>
-      <w:hyperlink w:anchor="_Toc87264760" w:history="1">
-        <w:r>
-          <w:rPr>
-            <w:rStyle w:val="Lienhypertexte"/>
-          </w:rPr>
-          <w:t>III-         Suivi des performances</w:t>
-        </w:r>
-        <w:r>
-          <w:rPr>
-            <w:rStyle w:val="Lienhypertexte"/>
-            <w:vanish/>
-          </w:rPr>
-          <w:t>. 4</w:t>
-        </w:r>
-      </w:hyperlink>
-    </w:p>
-    <w:p>
-      <w:r>
-        <w:t> </w:t>
-      </w:r>
-    </w:p>
-    <w:p>
-      <w:pPr>
-        <w:pStyle w:val="Titre1"/>
-        <w:ind w:left="1080" w:hanging="720"/>
-      </w:pPr>
-      <w:r>
-        <w:rPr>
-          <w:rFonts w:ascii="Calibri" w:hAnsi="Calibri" w:cs="Calibri"/>
-          <w:lang w:eastAsia="fr-FR"/>
-        </w:rPr>
-        <w:br w:type="page"/>
-      </w:r>
       <w:bookmarkStart w:id="0" w:name="_Toc87264757"/>
+      <w:bookmarkStart w:id="1" w:name="_Toc88309044"/>
       <w:r>
         <w:lastRenderedPageBreak/>
         <w:t>I-</w:t>
@@ -224,13 +1453,11 @@
         <w:t>Suivi de qualité</w:t>
       </w:r>
       <w:bookmarkEnd w:id="0"/>
-    </w:p>
-    <w:p>
-      <w:r>
-        <w:t> </w:t>
-      </w:r>
-      <w:r>
-        <w:t>Deux outils ont été mis en place afin d’assurer le suivi de la qualité du code</w:t>
+      <w:bookmarkEnd w:id="1"/>
+    </w:p>
+    <w:p>
+      <w:r>
+        <w:t> Deux outils ont été mis en place afin d’assurer le suivi de la qualité du code</w:t>
       </w:r>
     </w:p>
     <w:p>
@@ -352,7 +1579,7 @@
                     <pic:cNvPicPr/>
                   </pic:nvPicPr>
                   <pic:blipFill>
-                    <a:blip r:embed="rId12"/>
+                    <a:blip r:embed="rId11"/>
                     <a:stretch>
                       <a:fillRect/>
                     </a:stretch>
@@ -387,7 +1614,7 @@
       <w:r>
         <w:t> (</w:t>
       </w:r>
-      <w:hyperlink r:id="rId13" w:history="1">
+      <w:hyperlink r:id="rId12" w:history="1">
         <w:r>
           <w:rPr>
             <w:rStyle w:val="Lienhypertexte"/>
@@ -538,7 +1765,7 @@
                     </pic:cNvPicPr>
                   </pic:nvPicPr>
                   <pic:blipFill>
-                    <a:blip r:embed="rId14">
+                    <a:blip r:embed="rId13">
                       <a:extLst>
                         <a:ext uri="{28A0092B-C50C-407E-A947-70E740481C1C}">
                           <a14:useLocalDpi xmlns:a14="http://schemas.microsoft.com/office/drawing/2010/main" val="0"/>
@@ -581,6 +1808,12 @@
       </w:r>
     </w:p>
     <w:p>
+      <w:pPr>
+        <w:rPr>
+          <w:rFonts w:ascii="Calibri" w:hAnsi="Calibri" w:cs="Calibri"/>
+          <w:lang w:eastAsia="fr-FR"/>
+        </w:rPr>
+      </w:pPr>
       <w:r>
         <w:t xml:space="preserve">En local sur le projet, installés via Composer, </w:t>
       </w:r>
@@ -617,10 +1850,6 @@
         <w:t>, et termine l’action si la sortie est en erreur. Il est donc important de le lancer avant de pusher les modifications sur le repo.</w:t>
       </w:r>
     </w:p>
-    <w:p/>
-    <w:p/>
-    <w:p/>
-    <w:p/>
     <w:p>
       <w:pPr>
         <w:pStyle w:val="Titre1"/>
@@ -633,7 +1862,8 @@
         </w:rPr>
         <w:br w:type="page"/>
       </w:r>
-      <w:bookmarkStart w:id="1" w:name="_Toc87264759"/>
+      <w:bookmarkStart w:id="2" w:name="_Toc87264759"/>
+      <w:bookmarkStart w:id="3" w:name="_Toc88309045"/>
       <w:r>
         <w:lastRenderedPageBreak/>
         <w:t>II-</w:t>
@@ -649,7 +1879,8 @@
       <w:r>
         <w:t>Etude de la dette technique</w:t>
       </w:r>
-      <w:bookmarkEnd w:id="1"/>
+      <w:bookmarkEnd w:id="2"/>
+      <w:bookmarkEnd w:id="3"/>
     </w:p>
     <w:p>
       <w:pPr>
@@ -707,6 +1938,66 @@
             <wp:extent cx="5760720" cy="1692275"/>
             <wp:effectExtent l="0" t="0" r="0" b="3175"/>
             <wp:docPr id="5" name="Image 5"/>
+            <wp:cNvGraphicFramePr>
+              <a:graphicFrameLocks xmlns:a="http://schemas.openxmlformats.org/drawingml/2006/main" noChangeAspect="1"/>
+            </wp:cNvGraphicFramePr>
+            <a:graphic xmlns:a="http://schemas.openxmlformats.org/drawingml/2006/main">
+              <a:graphicData uri="http://schemas.openxmlformats.org/drawingml/2006/picture">
+                <pic:pic xmlns:pic="http://schemas.openxmlformats.org/drawingml/2006/picture">
+                  <pic:nvPicPr>
+                    <pic:cNvPr id="1" name=""/>
+                    <pic:cNvPicPr/>
+                  </pic:nvPicPr>
+                  <pic:blipFill>
+                    <a:blip r:embed="rId14"/>
+                    <a:stretch>
+                      <a:fillRect/>
+                    </a:stretch>
+                  </pic:blipFill>
+                  <pic:spPr>
+                    <a:xfrm>
+                      <a:off x="0" y="0"/>
+                      <a:ext cx="5760720" cy="1692275"/>
+                    </a:xfrm>
+                    <a:prstGeom prst="rect">
+                      <a:avLst/>
+                    </a:prstGeom>
+                  </pic:spPr>
+                </pic:pic>
+              </a:graphicData>
+            </a:graphic>
+          </wp:inline>
+        </w:drawing>
+      </w:r>
+    </w:p>
+    <w:p>
+      <w:pPr>
+        <w:rPr>
+          <w:lang w:eastAsia="fr-FR"/>
+        </w:rPr>
+      </w:pPr>
+      <w:r>
+        <w:rPr>
+          <w:lang w:eastAsia="fr-FR"/>
+        </w:rPr>
+        <w:t>Sont donc répertoriées toutes les modifications à effectuer afin de réduire la dette. Par exemple :</w:t>
+      </w:r>
+    </w:p>
+    <w:p>
+      <w:pPr>
+        <w:rPr>
+          <w:lang w:eastAsia="fr-FR"/>
+        </w:rPr>
+      </w:pPr>
+      <w:r>
+        <w:rPr>
+          <w:noProof/>
+        </w:rPr>
+        <w:drawing>
+          <wp:inline distT="0" distB="0" distL="0" distR="0" wp14:anchorId="0502063B" wp14:editId="0074E084">
+            <wp:extent cx="5760720" cy="1605280"/>
+            <wp:effectExtent l="0" t="0" r="0" b="0"/>
+            <wp:docPr id="6" name="Image 6"/>
             <wp:cNvGraphicFramePr>
               <a:graphicFrameLocks xmlns:a="http://schemas.openxmlformats.org/drawingml/2006/main" noChangeAspect="1"/>
             </wp:cNvGraphicFramePr>
@@ -726,66 +2017,6 @@
                   <pic:spPr>
                     <a:xfrm>
                       <a:off x="0" y="0"/>
-                      <a:ext cx="5760720" cy="1692275"/>
-                    </a:xfrm>
-                    <a:prstGeom prst="rect">
-                      <a:avLst/>
-                    </a:prstGeom>
-                  </pic:spPr>
-                </pic:pic>
-              </a:graphicData>
-            </a:graphic>
-          </wp:inline>
-        </w:drawing>
-      </w:r>
-    </w:p>
-    <w:p>
-      <w:pPr>
-        <w:rPr>
-          <w:lang w:eastAsia="fr-FR"/>
-        </w:rPr>
-      </w:pPr>
-      <w:r>
-        <w:rPr>
-          <w:lang w:eastAsia="fr-FR"/>
-        </w:rPr>
-        <w:t>Sont donc répertoriées toutes les modifications à effectuer afin de réduire la dette. Par exemple :</w:t>
-      </w:r>
-    </w:p>
-    <w:p>
-      <w:pPr>
-        <w:rPr>
-          <w:lang w:eastAsia="fr-FR"/>
-        </w:rPr>
-      </w:pPr>
-      <w:r>
-        <w:rPr>
-          <w:noProof/>
-        </w:rPr>
-        <w:drawing>
-          <wp:inline distT="0" distB="0" distL="0" distR="0" wp14:anchorId="0502063B" wp14:editId="0074E084">
-            <wp:extent cx="5760720" cy="1605280"/>
-            <wp:effectExtent l="0" t="0" r="0" b="0"/>
-            <wp:docPr id="6" name="Image 6"/>
-            <wp:cNvGraphicFramePr>
-              <a:graphicFrameLocks xmlns:a="http://schemas.openxmlformats.org/drawingml/2006/main" noChangeAspect="1"/>
-            </wp:cNvGraphicFramePr>
-            <a:graphic xmlns:a="http://schemas.openxmlformats.org/drawingml/2006/main">
-              <a:graphicData uri="http://schemas.openxmlformats.org/drawingml/2006/picture">
-                <pic:pic xmlns:pic="http://schemas.openxmlformats.org/drawingml/2006/picture">
-                  <pic:nvPicPr>
-                    <pic:cNvPr id="1" name=""/>
-                    <pic:cNvPicPr/>
-                  </pic:nvPicPr>
-                  <pic:blipFill>
-                    <a:blip r:embed="rId16"/>
-                    <a:stretch>
-                      <a:fillRect/>
-                    </a:stretch>
-                  </pic:blipFill>
-                  <pic:spPr>
-                    <a:xfrm>
-                      <a:off x="0" y="0"/>
                       <a:ext cx="5760720" cy="1605280"/>
                     </a:xfrm>
                     <a:prstGeom prst="rect">
@@ -809,7 +2040,21 @@
         <w:rPr>
           <w:lang w:eastAsia="fr-FR"/>
         </w:rPr>
-        <w:t>On peut ici voir qu’une des modifications recommandée par l’outil est de rassembler les deux vérifications en une seule.</w:t>
+        <w:t xml:space="preserve">On peut ici voir qu’une </w:t>
+      </w:r>
+      <w:proofErr w:type="gramStart"/>
+      <w:r>
+        <w:rPr>
+          <w:lang w:eastAsia="fr-FR"/>
+        </w:rPr>
+        <w:t>des modifications recommandée</w:t>
+      </w:r>
+      <w:proofErr w:type="gramEnd"/>
+      <w:r>
+        <w:rPr>
+          <w:lang w:eastAsia="fr-FR"/>
+        </w:rPr>
+        <w:t xml:space="preserve"> par l’outil est de rassembler les deux vérifications en une seule.</w:t>
       </w:r>
     </w:p>
     <w:p>
@@ -938,7 +2183,8 @@
         </w:rPr>
         <w:br w:type="page"/>
       </w:r>
-      <w:bookmarkStart w:id="2" w:name="_Toc87264760"/>
+      <w:bookmarkStart w:id="4" w:name="_Toc87264760"/>
+      <w:bookmarkStart w:id="5" w:name="_Toc88309046"/>
       <w:r>
         <w:lastRenderedPageBreak/>
         <w:t>III-</w:t>
@@ -954,14 +2200,409 @@
       <w:r>
         <w:t>Suivi des performances</w:t>
       </w:r>
-      <w:bookmarkEnd w:id="2"/>
+      <w:bookmarkEnd w:id="4"/>
+      <w:bookmarkEnd w:id="5"/>
+    </w:p>
+    <w:p>
+      <w:r>
+        <w:t xml:space="preserve">Le suivi des performances de l’application a été effectué avec l’outil externe </w:t>
+      </w:r>
+      <w:proofErr w:type="spellStart"/>
+      <w:r>
+        <w:t>BlackFire</w:t>
+      </w:r>
+      <w:proofErr w:type="spellEnd"/>
+      <w:r>
+        <w:t>.</w:t>
+      </w:r>
+    </w:p>
+    <w:p>
+      <w:r>
+        <w:t>Ci-dessous, le résultat d’une analyse de la page de liste des tâches d’un utilisateur admin (admin1), ayant ses propres tâches</w:t>
+      </w:r>
+      <w:r>
+        <w:t xml:space="preserve"> (au nombre de 100)</w:t>
+      </w:r>
+      <w:r>
+        <w:t>, ainsi que les tâches anonymes</w:t>
+      </w:r>
+      <w:r>
+        <w:t xml:space="preserve"> (100 également).</w:t>
+      </w:r>
+    </w:p>
+    <w:p>
+      <w:r>
+        <w:rPr>
+          <w:noProof/>
+        </w:rPr>
+        <w:drawing>
+          <wp:inline distT="0" distB="0" distL="0" distR="0" wp14:anchorId="37F8EABF" wp14:editId="7ADB348B">
+            <wp:extent cx="5760720" cy="2726690"/>
+            <wp:effectExtent l="0" t="0" r="0" b="0"/>
+            <wp:docPr id="9" name="Image 9"/>
+            <wp:cNvGraphicFramePr>
+              <a:graphicFrameLocks xmlns:a="http://schemas.openxmlformats.org/drawingml/2006/main" noChangeAspect="1"/>
+            </wp:cNvGraphicFramePr>
+            <a:graphic xmlns:a="http://schemas.openxmlformats.org/drawingml/2006/main">
+              <a:graphicData uri="http://schemas.openxmlformats.org/drawingml/2006/picture">
+                <pic:pic xmlns:pic="http://schemas.openxmlformats.org/drawingml/2006/picture">
+                  <pic:nvPicPr>
+                    <pic:cNvPr id="0" name="Picture 9"/>
+                    <pic:cNvPicPr>
+                      <a:picLocks noChangeAspect="1" noChangeArrowheads="1"/>
+                    </pic:cNvPicPr>
+                  </pic:nvPicPr>
+                  <pic:blipFill>
+                    <a:blip r:embed="rId16">
+                      <a:extLst>
+                        <a:ext uri="{28A0092B-C50C-407E-A947-70E740481C1C}">
+                          <a14:useLocalDpi xmlns:a14="http://schemas.microsoft.com/office/drawing/2010/main" val="0"/>
+                        </a:ext>
+                      </a:extLst>
+                    </a:blip>
+                    <a:srcRect/>
+                    <a:stretch>
+                      <a:fillRect/>
+                    </a:stretch>
+                  </pic:blipFill>
+                  <pic:spPr bwMode="auto">
+                    <a:xfrm>
+                      <a:off x="0" y="0"/>
+                      <a:ext cx="5760720" cy="2726690"/>
+                    </a:xfrm>
+                    <a:prstGeom prst="rect">
+                      <a:avLst/>
+                    </a:prstGeom>
+                    <a:noFill/>
+                    <a:ln>
+                      <a:noFill/>
+                    </a:ln>
+                  </pic:spPr>
+                </pic:pic>
+              </a:graphicData>
+            </a:graphic>
+          </wp:inline>
+        </w:drawing>
+      </w:r>
+    </w:p>
+    <w:p>
+      <w:pPr>
+        <w:rPr>
+          <w:noProof/>
+        </w:rPr>
+      </w:pPr>
+      <w:r>
+        <w:t xml:space="preserve">Au niveau performances, outre la première ligne, </w:t>
+      </w:r>
+      <w:proofErr w:type="gramStart"/>
+      <w:r>
+        <w:t>PDO ::</w:t>
+      </w:r>
+      <w:proofErr w:type="gramEnd"/>
+      <w:r>
+        <w:t>_</w:t>
+      </w:r>
+      <w:proofErr w:type="spellStart"/>
+      <w:r>
+        <w:t>construct</w:t>
+      </w:r>
+      <w:proofErr w:type="spellEnd"/>
+      <w:r>
+        <w:t>, dépendante de la configuration du serveur, on peut observer que les trois premières sources de lenteur sont la création et l’hydratation des objets dans le code, en retour des requêtes sur la base de données, ainsi que la génération des URL.</w:t>
+      </w:r>
+      <w:r>
+        <w:rPr>
+          <w:noProof/>
+        </w:rPr>
+        <w:t xml:space="preserve"> </w:t>
+      </w:r>
+    </w:p>
+    <w:p>
+      <w:pPr>
+        <w:rPr>
+          <w:noProof/>
+        </w:rPr>
+      </w:pPr>
+    </w:p>
+    <w:p>
+      <w:pPr>
+        <w:rPr>
+          <w:noProof/>
+        </w:rPr>
+      </w:pPr>
+      <w:r>
+        <w:rPr>
+          <w:noProof/>
+        </w:rPr>
+        <w:t>Concernant, la génération des URLs, ci-dessous plus de détails.</w:t>
+      </w:r>
+      <w:r>
+        <w:rPr>
+          <w:noProof/>
+        </w:rPr>
+        <w:drawing>
+          <wp:inline distT="0" distB="0" distL="0" distR="0" wp14:anchorId="35315305" wp14:editId="0A312269">
+            <wp:extent cx="5760720" cy="2870835"/>
+            <wp:effectExtent l="0" t="0" r="0" b="5715"/>
+            <wp:docPr id="10" name="Image 10"/>
+            <wp:cNvGraphicFramePr>
+              <a:graphicFrameLocks xmlns:a="http://schemas.openxmlformats.org/drawingml/2006/main" noChangeAspect="1"/>
+            </wp:cNvGraphicFramePr>
+            <a:graphic xmlns:a="http://schemas.openxmlformats.org/drawingml/2006/main">
+              <a:graphicData uri="http://schemas.openxmlformats.org/drawingml/2006/picture">
+                <pic:pic xmlns:pic="http://schemas.openxmlformats.org/drawingml/2006/picture">
+                  <pic:nvPicPr>
+                    <pic:cNvPr id="0" name="Picture 10"/>
+                    <pic:cNvPicPr>
+                      <a:picLocks noChangeAspect="1" noChangeArrowheads="1"/>
+                    </pic:cNvPicPr>
+                  </pic:nvPicPr>
+                  <pic:blipFill>
+                    <a:blip r:embed="rId17">
+                      <a:extLst>
+                        <a:ext uri="{28A0092B-C50C-407E-A947-70E740481C1C}">
+                          <a14:useLocalDpi xmlns:a14="http://schemas.microsoft.com/office/drawing/2010/main" val="0"/>
+                        </a:ext>
+                      </a:extLst>
+                    </a:blip>
+                    <a:srcRect/>
+                    <a:stretch>
+                      <a:fillRect/>
+                    </a:stretch>
+                  </pic:blipFill>
+                  <pic:spPr bwMode="auto">
+                    <a:xfrm>
+                      <a:off x="0" y="0"/>
+                      <a:ext cx="5760720" cy="2870835"/>
+                    </a:xfrm>
+                    <a:prstGeom prst="rect">
+                      <a:avLst/>
+                    </a:prstGeom>
+                    <a:noFill/>
+                    <a:ln>
+                      <a:noFill/>
+                    </a:ln>
+                  </pic:spPr>
+                </pic:pic>
+              </a:graphicData>
+            </a:graphic>
+          </wp:inline>
+        </w:drawing>
+      </w:r>
+    </w:p>
+    <w:p>
+      <w:pPr>
+        <w:rPr>
+          <w:noProof/>
+        </w:rPr>
+      </w:pPr>
+      <w:r>
+        <w:rPr>
+          <w:noProof/>
+        </w:rPr>
+        <w:t xml:space="preserve">On peut donc constater que la seule génération d’URLs occupe 10% du temps total de la requête. Ceci s’explique par le fonctionnement du moteur Twig. Pour chaque objet Tâche à afficher (200 au total), il va rechercher par le routeur la route à utiliser pour les liens </w:t>
+      </w:r>
+      <w:r>
+        <w:rPr>
+          <w:noProof/>
+        </w:rPr>
+        <w:t>/edit, /toggle et /delete. Le nombre de requêtes pour ces seules fonctionnalités va doinc être de 200 * 3 soit 600.</w:t>
+      </w:r>
+    </w:p>
+    <w:p>
+      <w:pPr>
+        <w:rPr>
+          <w:noProof/>
+        </w:rPr>
+      </w:pPr>
+      <w:r>
+        <w:rPr>
+          <w:noProof/>
+        </w:rPr>
+        <w:lastRenderedPageBreak/>
+        <w:t>Un axe d’amélioration pourrait consister à récupérer les URLs une seule fois depuis le contrôleur, ces dernières n’ayant comme seule modification que l’ID de la tâche, et de les passer au moteur Twig (par exemple sous forme de tableau, afin de ne pas relancer une recherche pour chaque élément.</w:t>
+      </w:r>
+    </w:p>
+    <w:p>
+      <w:pPr>
+        <w:rPr>
+          <w:noProof/>
+        </w:rPr>
+      </w:pPr>
+      <w:r>
+        <w:rPr>
+          <w:noProof/>
+        </w:rPr>
+        <w:t>605 requêtes sont actuellement exécutées, en suivant cette modification, seules 8 requêtes (les 5 non liées aux tâches et les 3 à effectuer dans le contrôleur) resteraient.</w:t>
+      </w:r>
+    </w:p>
+    <w:p>
+      <w:pPr>
+        <w:rPr>
+          <w:noProof/>
+        </w:rPr>
+      </w:pPr>
+    </w:p>
+    <w:p>
+      <w:pPr>
+        <w:rPr>
+          <w:noProof/>
+        </w:rPr>
+      </w:pPr>
+      <w:r>
+        <w:rPr>
+          <w:noProof/>
+        </w:rPr>
+        <w:t>En second lieu, on peut obserer le temps nécéssaire à la création de nos objets par ORM :</w:t>
+      </w:r>
+    </w:p>
+    <w:p>
+      <w:r>
+        <w:rPr>
+          <w:noProof/>
+        </w:rPr>
+        <w:drawing>
+          <wp:inline distT="0" distB="0" distL="0" distR="0" wp14:anchorId="016996AA" wp14:editId="0CBC8D63">
+            <wp:extent cx="5760720" cy="3482975"/>
+            <wp:effectExtent l="0" t="0" r="0" b="3175"/>
+            <wp:docPr id="12" name="Image 12"/>
+            <wp:cNvGraphicFramePr>
+              <a:graphicFrameLocks xmlns:a="http://schemas.openxmlformats.org/drawingml/2006/main" noChangeAspect="1"/>
+            </wp:cNvGraphicFramePr>
+            <a:graphic xmlns:a="http://schemas.openxmlformats.org/drawingml/2006/main">
+              <a:graphicData uri="http://schemas.openxmlformats.org/drawingml/2006/picture">
+                <pic:pic xmlns:pic="http://schemas.openxmlformats.org/drawingml/2006/picture">
+                  <pic:nvPicPr>
+                    <pic:cNvPr id="0" name="Picture 12"/>
+                    <pic:cNvPicPr>
+                      <a:picLocks noChangeAspect="1" noChangeArrowheads="1"/>
+                    </pic:cNvPicPr>
+                  </pic:nvPicPr>
+                  <pic:blipFill>
+                    <a:blip r:embed="rId18">
+                      <a:extLst>
+                        <a:ext uri="{28A0092B-C50C-407E-A947-70E740481C1C}">
+                          <a14:useLocalDpi xmlns:a14="http://schemas.microsoft.com/office/drawing/2010/main" val="0"/>
+                        </a:ext>
+                      </a:extLst>
+                    </a:blip>
+                    <a:srcRect/>
+                    <a:stretch>
+                      <a:fillRect/>
+                    </a:stretch>
+                  </pic:blipFill>
+                  <pic:spPr bwMode="auto">
+                    <a:xfrm>
+                      <a:off x="0" y="0"/>
+                      <a:ext cx="5760720" cy="3482975"/>
+                    </a:xfrm>
+                    <a:prstGeom prst="rect">
+                      <a:avLst/>
+                    </a:prstGeom>
+                    <a:noFill/>
+                    <a:ln>
+                      <a:noFill/>
+                    </a:ln>
+                  </pic:spPr>
+                </pic:pic>
+              </a:graphicData>
+            </a:graphic>
+          </wp:inline>
+        </w:drawing>
+      </w:r>
+      <w:r>
+        <w:rPr>
+          <w:noProof/>
+        </w:rPr>
+        <w:drawing>
+          <wp:inline distT="0" distB="0" distL="0" distR="0" wp14:anchorId="4AC5BAD1" wp14:editId="118CACAE">
+            <wp:extent cx="5760720" cy="2851785"/>
+            <wp:effectExtent l="0" t="0" r="0" b="5715"/>
+            <wp:docPr id="11" name="Image 11"/>
+            <wp:cNvGraphicFramePr>
+              <a:graphicFrameLocks xmlns:a="http://schemas.openxmlformats.org/drawingml/2006/main" noChangeAspect="1"/>
+            </wp:cNvGraphicFramePr>
+            <a:graphic xmlns:a="http://schemas.openxmlformats.org/drawingml/2006/main">
+              <a:graphicData uri="http://schemas.openxmlformats.org/drawingml/2006/picture">
+                <pic:pic xmlns:pic="http://schemas.openxmlformats.org/drawingml/2006/picture">
+                  <pic:nvPicPr>
+                    <pic:cNvPr id="0" name="Picture 11"/>
+                    <pic:cNvPicPr>
+                      <a:picLocks noChangeAspect="1" noChangeArrowheads="1"/>
+                    </pic:cNvPicPr>
+                  </pic:nvPicPr>
+                  <pic:blipFill>
+                    <a:blip r:embed="rId19">
+                      <a:extLst>
+                        <a:ext uri="{28A0092B-C50C-407E-A947-70E740481C1C}">
+                          <a14:useLocalDpi xmlns:a14="http://schemas.microsoft.com/office/drawing/2010/main" val="0"/>
+                        </a:ext>
+                      </a:extLst>
+                    </a:blip>
+                    <a:srcRect/>
+                    <a:stretch>
+                      <a:fillRect/>
+                    </a:stretch>
+                  </pic:blipFill>
+                  <pic:spPr bwMode="auto">
+                    <a:xfrm>
+                      <a:off x="0" y="0"/>
+                      <a:ext cx="5760720" cy="2851785"/>
+                    </a:xfrm>
+                    <a:prstGeom prst="rect">
+                      <a:avLst/>
+                    </a:prstGeom>
+                    <a:noFill/>
+                    <a:ln>
+                      <a:noFill/>
+                    </a:ln>
+                  </pic:spPr>
+                </pic:pic>
+              </a:graphicData>
+            </a:graphic>
+          </wp:inline>
+        </w:drawing>
+      </w:r>
+    </w:p>
+    <w:p>
+      <w:r>
+        <w:t>Il ressort que la seule création de nos objets Tâche, et leur hydratation occupe 20% du temps total de la requête.</w:t>
+      </w:r>
+    </w:p>
+    <w:p>
+      <w:r>
+        <w:lastRenderedPageBreak/>
+        <w:t xml:space="preserve">Afin de réduire ces temps, il pourrait être envisageable </w:t>
+      </w:r>
+      <w:r>
+        <w:t xml:space="preserve">de travailler avec un résultat de requête sous forme de tableau. Les informations nécessaires à l’affichage d’une tâche n’étant que chaîne de caractères (titre et description), entier (id) et booléen (état), elles peuvent être passées au moteur </w:t>
+      </w:r>
+      <w:proofErr w:type="spellStart"/>
+      <w:r>
+        <w:t>Twig</w:t>
+      </w:r>
+      <w:proofErr w:type="spellEnd"/>
+      <w:r>
+        <w:t xml:space="preserve"> sous forme de tableau de données.</w:t>
+      </w:r>
+    </w:p>
+    <w:p>
+      <w:r>
+        <w:t>L’exploitation de données sous forme de tableau permet un accès plus rapide aux informations, et est bien moins chronophage que la création complète d’une entité pour chaque élément, suivie de son hydratation.</w:t>
+      </w:r>
+    </w:p>
+    <w:p/>
+    <w:p>
+      <w:r>
+        <w:t>En conclusion, il apparaît donc qu’en apportant les deux modifications citées plus haut, le temps de la requête pourrait être réduit d’environ 30ms, soit 25 à 30% du temps total.</w:t>
+      </w:r>
     </w:p>
     <w:p/>
     <w:sectPr>
-      <w:footerReference w:type="default" r:id="rId17"/>
-      <w:footerReference w:type="first" r:id="rId18"/>
+      <w:footerReference w:type="default" r:id="rId20"/>
       <w:pgSz w:w="11906" w:h="16838"/>
       <w:pgMar w:top="1417" w:right="1417" w:bottom="1417" w:left="1417" w:header="708" w:footer="708" w:gutter="0"/>
+      <w:pgNumType w:start="0"/>
       <w:cols w:space="708"/>
       <w:titlePg/>
       <w:docGrid w:linePitch="360"/>
@@ -1054,70 +2695,7 @@
   <w:p>
     <w:pPr>
       <w:pStyle w:val="Pieddepage"/>
-    </w:pPr>
-  </w:p>
-</w:ftr>
-</file>
-
-<file path=word/footer2.xml><?xml version="1.0" encoding="utf-8"?>
-<w:ftr xmlns:wpc="http://schemas.microsoft.com/office/word/2010/wordprocessingCanvas" xmlns:cx="http://schemas.microsoft.com/office/drawing/2014/chartex" xmlns:cx1="http://schemas.microsoft.com/office/drawing/2015/9/8/chartex" xmlns:cx2="http://schemas.microsoft.com/office/drawing/2015/10/21/chartex" xmlns:cx3="http://schemas.microsoft.com/office/drawing/2016/5/9/chartex" xmlns:cx4="http://schemas.microsoft.com/office/drawing/2016/5/10/chartex" xmlns:cx5="http://schemas.microsoft.com/office/drawing/2016/5/11/chartex" xmlns:cx6="http://schemas.microsoft.com/office/drawing/2016/5/12/chartex" xmlns:cx7="http://schemas.microsoft.com/office/drawing/2016/5/13/chartex" xmlns:cx8="http://schemas.microsoft.com/office/drawing/2016/5/14/chartex" xmlns:mc="http://schemas.openxmlformats.org/markup-compatibility/2006" xmlns:aink="http://schemas.microsoft.com/office/drawing/2016/ink" xmlns:am3d="http://schemas.microsoft.com/office/drawing/2017/model3d" xmlns:o="urn:schemas-microsoft-com:office:office" xmlns:r="http://schemas.openxmlformats.org/officeDocument/2006/relationships" xmlns:m="http://schemas.openxmlformats.org/officeDocument/2006/math" xmlns:v="urn:schemas-microsoft-com:vml" xmlns:wp14="http://schemas.microsoft.com/office/word/2010/wordprocessingDrawing" xmlns:wp="http://schemas.openxmlformats.org/drawingml/2006/wordprocessingDrawing" xmlns:w10="urn:schemas-microsoft-com:office:word" xmlns:w="http://schemas.openxmlformats.org/wordprocessingml/2006/main" xmlns:w14="http://schemas.microsoft.com/office/word/2010/wordml" xmlns:w15="http://schemas.microsoft.com/office/word/2012/wordml" xmlns:w16cex="http://schemas.microsoft.com/office/word/2018/wordml/cex" xmlns:w16cid="http://schemas.microsoft.com/office/word/2016/wordml/cid" xmlns:w16="http://schemas.microsoft.com/office/word/2018/wordml" xmlns:w16se="http://schemas.microsoft.com/office/word/2015/wordml/symex" xmlns:wpg="http://schemas.microsoft.com/office/word/2010/wordprocessingGroup" xmlns:wpi="http://schemas.microsoft.com/office/word/2010/wordprocessingInk" xmlns:wne="http://schemas.microsoft.com/office/word/2006/wordml" xmlns:wps="http://schemas.microsoft.com/office/word/2010/wordprocessingShape" mc:Ignorable="w14 w15 w16se w16cid w16 w16cex wp14">
-  <w:p>
-    <w:pPr>
-      <w:pStyle w:val="Pieddepage"/>
-      <w:jc w:val="right"/>
-    </w:pPr>
-    <w:r>
-      <w:rPr>
-        <w:color w:val="4472C4" w:themeColor="accent1"/>
-        <w:sz w:val="20"/>
-        <w:szCs w:val="20"/>
-      </w:rPr>
-      <w:t xml:space="preserve">p. </w:t>
-    </w:r>
-    <w:r>
-      <w:rPr>
-        <w:color w:val="4472C4" w:themeColor="accent1"/>
-        <w:sz w:val="20"/>
-        <w:szCs w:val="20"/>
-      </w:rPr>
-      <w:fldChar w:fldCharType="begin"/>
-    </w:r>
-    <w:r>
-      <w:rPr>
-        <w:color w:val="4472C4" w:themeColor="accent1"/>
-        <w:sz w:val="20"/>
-        <w:szCs w:val="20"/>
-      </w:rPr>
-      <w:instrText>PAGE  \* Arabic</w:instrText>
-    </w:r>
-    <w:r>
-      <w:rPr>
-        <w:color w:val="4472C4" w:themeColor="accent1"/>
-        <w:sz w:val="20"/>
-        <w:szCs w:val="20"/>
-      </w:rPr>
-      <w:fldChar w:fldCharType="separate"/>
-    </w:r>
-    <w:r>
-      <w:rPr>
-        <w:color w:val="4472C4" w:themeColor="accent1"/>
-        <w:sz w:val="20"/>
-        <w:szCs w:val="20"/>
-      </w:rPr>
-      <w:t>1</w:t>
-    </w:r>
-    <w:r>
-      <w:rPr>
-        <w:color w:val="4472C4" w:themeColor="accent1"/>
-        <w:sz w:val="20"/>
-        <w:szCs w:val="20"/>
-      </w:rPr>
-      <w:fldChar w:fldCharType="end"/>
-    </w:r>
-  </w:p>
-  <w:p>
-    <w:pPr>
-      <w:pStyle w:val="Pieddepage"/>
+      <w:jc w:val="center"/>
     </w:pPr>
   </w:p>
 </w:ftr>
@@ -2626,6 +4204,21 @@
 </file>
 
 <file path=customXml/item2.xml><?xml version="1.0" encoding="utf-8"?>
+<p:properties xmlns:p="http://schemas.microsoft.com/office/2006/metadata/properties" xmlns:xsi="http://www.w3.org/2001/XMLSchema-instance" xmlns:pc="http://schemas.microsoft.com/office/infopath/2007/PartnerControls">
+  <documentManagement/>
+</p:properties>
+</file>
+
+<file path=customXml/item3.xml><?xml version="1.0" encoding="utf-8"?>
+<?mso-contentType ?>
+<FormTemplates xmlns="http://schemas.microsoft.com/sharepoint/v3/contenttype/forms">
+  <Display>DocumentLibraryForm</Display>
+  <Edit>DocumentLibraryForm</Edit>
+  <New>DocumentLibraryForm</New>
+</FormTemplates>
+</file>
+
+<file path=customXml/item4.xml><?xml version="1.0" encoding="utf-8"?>
 <ct:contentTypeSchema xmlns:ct="http://schemas.microsoft.com/office/2006/metadata/contentType" xmlns:ma="http://schemas.microsoft.com/office/2006/metadata/properties/metaAttributes" ct:_="" ma:_="" ma:contentTypeName="Document" ma:contentTypeID="0x010100FE3A013FDEE65842A1A998D5FDF8EADB" ma:contentTypeVersion="11" ma:contentTypeDescription="Crée un document." ma:contentTypeScope="" ma:versionID="90463d306032703c9b07d94e0937dd91">
   <xsd:schema xmlns:xsd="http://www.w3.org/2001/XMLSchema" xmlns:xs="http://www.w3.org/2001/XMLSchema" xmlns:p="http://schemas.microsoft.com/office/2006/metadata/properties" xmlns:ns3="94ff7ccd-f2a6-4e0c-aaad-404af0c1f476" xmlns:ns4="01a03f76-9b3d-4b87-b3ba-9e7f375bcd5b" targetNamespace="http://schemas.microsoft.com/office/2006/metadata/properties" ma:root="true" ma:fieldsID="507145bba41b39fb19f05a5df708dc98" ns3:_="" ns4:_="">
     <xsd:import namespace="94ff7ccd-f2a6-4e0c-aaad-404af0c1f476"/>
@@ -2834,21 +4427,6 @@
 </ct:contentTypeSchema>
 </file>
 
-<file path=customXml/item3.xml><?xml version="1.0" encoding="utf-8"?>
-<?mso-contentType ?>
-<FormTemplates xmlns="http://schemas.microsoft.com/sharepoint/v3/contenttype/forms">
-  <Display>DocumentLibraryForm</Display>
-  <Edit>DocumentLibraryForm</Edit>
-  <New>DocumentLibraryForm</New>
-</FormTemplates>
-</file>
-
-<file path=customXml/item4.xml><?xml version="1.0" encoding="utf-8"?>
-<p:properties xmlns:p="http://schemas.microsoft.com/office/2006/metadata/properties" xmlns:xsi="http://www.w3.org/2001/XMLSchema-instance" xmlns:pc="http://schemas.microsoft.com/office/infopath/2007/PartnerControls">
-  <documentManagement/>
-</p:properties>
-</file>
-
 <file path=customXml/itemProps1.xml><?xml version="1.0" encoding="utf-8"?>
 <ds:datastoreItem xmlns:ds="http://schemas.openxmlformats.org/officeDocument/2006/customXml" ds:itemID="{E87BFD13-5D3E-4FDD-B5ED-6BD6387F2584}">
   <ds:schemaRefs>
@@ -2858,6 +4436,23 @@
 </file>
 
 <file path=customXml/itemProps2.xml><?xml version="1.0" encoding="utf-8"?>
+<ds:datastoreItem xmlns:ds="http://schemas.openxmlformats.org/officeDocument/2006/customXml" ds:itemID="{0E28CD8C-D433-45BA-A129-D7C9D58DBBD1}">
+  <ds:schemaRefs>
+    <ds:schemaRef ds:uri="http://schemas.microsoft.com/office/2006/metadata/properties"/>
+    <ds:schemaRef ds:uri="http://schemas.microsoft.com/office/infopath/2007/PartnerControls"/>
+  </ds:schemaRefs>
+</ds:datastoreItem>
+</file>
+
+<file path=customXml/itemProps3.xml><?xml version="1.0" encoding="utf-8"?>
+<ds:datastoreItem xmlns:ds="http://schemas.openxmlformats.org/officeDocument/2006/customXml" ds:itemID="{1DA015EE-3F03-4F7F-90C1-4CA6D5B92BA5}">
+  <ds:schemaRefs>
+    <ds:schemaRef ds:uri="http://schemas.microsoft.com/sharepoint/v3/contenttype/forms"/>
+  </ds:schemaRefs>
+</ds:datastoreItem>
+</file>
+
+<file path=customXml/itemProps4.xml><?xml version="1.0" encoding="utf-8"?>
 <ds:datastoreItem xmlns:ds="http://schemas.openxmlformats.org/officeDocument/2006/customXml" ds:itemID="{00056475-87DC-4999-A474-4E66B9E58B76}">
   <ds:schemaRefs>
     <ds:schemaRef ds:uri="http://schemas.microsoft.com/office/2006/metadata/contentType"/>
@@ -2874,29 +4469,4 @@
     <ds:schemaRef ds:uri="http://schemas.microsoft.com/internal/obd"/>
   </ds:schemaRefs>
 </ds:datastoreItem>
-</file>
-
-<file path=customXml/itemProps3.xml><?xml version="1.0" encoding="utf-8"?>
-<ds:datastoreItem xmlns:ds="http://schemas.openxmlformats.org/officeDocument/2006/customXml" ds:itemID="{1DA015EE-3F03-4F7F-90C1-4CA6D5B92BA5}">
-  <ds:schemaRefs>
-    <ds:schemaRef ds:uri="http://schemas.microsoft.com/sharepoint/v3/contenttype/forms"/>
-  </ds:schemaRefs>
-</ds:datastoreItem>
-</file>
-
-<file path=customXml/itemProps4.xml><?xml version="1.0" encoding="utf-8"?>
-<ds:datastoreItem xmlns:ds="http://schemas.openxmlformats.org/officeDocument/2006/customXml" ds:itemID="{0E28CD8C-D433-45BA-A129-D7C9D58DBBD1}">
-  <ds:schemaRefs>
-    <ds:schemaRef ds:uri="http://schemas.microsoft.com/office/2006/documentManagement/types"/>
-    <ds:schemaRef ds:uri="http://schemas.microsoft.com/office/2006/metadata/properties"/>
-    <ds:schemaRef ds:uri="http://schemas.openxmlformats.org/package/2006/metadata/core-properties"/>
-    <ds:schemaRef ds:uri="http://purl.org/dc/terms/"/>
-    <ds:schemaRef ds:uri="http://purl.org/dc/dcmitype/"/>
-    <ds:schemaRef ds:uri="94ff7ccd-f2a6-4e0c-aaad-404af0c1f476"/>
-    <ds:schemaRef ds:uri="http://schemas.microsoft.com/office/infopath/2007/PartnerControls"/>
-    <ds:schemaRef ds:uri="01a03f76-9b3d-4b87-b3ba-9e7f375bcd5b"/>
-    <ds:schemaRef ds:uri="http://www.w3.org/XML/1998/namespace"/>
-    <ds:schemaRef ds:uri="http://purl.org/dc/elements/1.1/"/>
-  </ds:schemaRefs>
-</ds:datastoreItem>
 </file>
</xml_diff>